<commit_message>
Finished up a rough copy of text
</commit_message>
<xml_diff>
--- a/ExplorePostInternet/assets/ExploringPostInternet_CONTENT.docx
+++ b/ExplorePostInternet/assets/ExploringPostInternet_CONTENT.docx
@@ -103,7 +103,7 @@
           <w:sz w:val="18"/>
           <w:szCs w:val="18"/>
         </w:rPr>
-        <w:t xml:space="preserve"> explore the </w:t>
+        <w:t xml:space="preserve"> explore </w:t>
       </w:r>
       <w:r>
         <w:rPr>
@@ -298,7 +298,7 @@
           <w:sz w:val="18"/>
           <w:szCs w:val="18"/>
         </w:rPr>
-        <w:t>a result of the contemporary moment:</w:t>
+        <w:t>a result of the contemporary moment: inherently informed by ubiquitous authorship, the development of attention as currency, the collapse of physical</w:t>
       </w:r>
       <w:r>
         <w:rPr>
@@ -318,26 +318,6 @@
           <w:sz w:val="18"/>
           <w:szCs w:val="18"/>
         </w:rPr>
-        <w:t>inherently informed by ubiquitous authorship, the development of attention as currency, the collapse of physical</w:t>
-      </w:r>
-      <w:r>
-        <w:rPr>
-          <w:rFonts w:cstheme="minorHAnsi"/>
-          <w:i/>
-          <w:iCs/>
-          <w:sz w:val="18"/>
-          <w:szCs w:val="18"/>
-        </w:rPr>
-        <w:t xml:space="preserve"> </w:t>
-      </w:r>
-      <w:r>
-        <w:rPr>
-          <w:rFonts w:cstheme="minorHAnsi"/>
-          <w:i/>
-          <w:iCs/>
-          <w:sz w:val="18"/>
-          <w:szCs w:val="18"/>
-        </w:rPr>
         <w:t>space in networked culture, and the infinite reproducibility and mutability of digital materials.</w:t>
       </w:r>
       <w:r>
@@ -366,87 +346,23 @@
           <w:sz w:val="18"/>
           <w:szCs w:val="18"/>
         </w:rPr>
-        <w:t xml:space="preserve">Some different quotes were taken from the piece </w:t>
-      </w:r>
-      <w:r>
-        <w:rPr>
-          <w:rFonts w:cstheme="minorHAnsi"/>
-          <w:sz w:val="18"/>
-          <w:szCs w:val="18"/>
-        </w:rPr>
-        <w:t xml:space="preserve">to tell a little bit more about </w:t>
-      </w:r>
-      <w:r>
-        <w:rPr>
-          <w:rFonts w:cstheme="minorHAnsi"/>
-          <w:sz w:val="18"/>
-          <w:szCs w:val="18"/>
-        </w:rPr>
-        <w:t>Vierkant’s</w:t>
-      </w:r>
-      <w:r>
-        <w:rPr>
-          <w:rFonts w:cstheme="minorHAnsi"/>
-          <w:sz w:val="18"/>
-          <w:szCs w:val="18"/>
-        </w:rPr>
-        <w:t xml:space="preserve"> stance </w:t>
-      </w:r>
-      <w:r>
-        <w:rPr>
-          <w:rFonts w:cstheme="minorHAnsi"/>
-          <w:sz w:val="18"/>
-          <w:szCs w:val="18"/>
-        </w:rPr>
-        <w:t xml:space="preserve">and </w:t>
-      </w:r>
-      <w:r>
-        <w:rPr>
-          <w:rFonts w:cstheme="minorHAnsi"/>
-          <w:sz w:val="18"/>
-          <w:szCs w:val="18"/>
-        </w:rPr>
-        <w:t xml:space="preserve">some </w:t>
-      </w:r>
-      <w:r>
-        <w:rPr>
-          <w:rFonts w:cstheme="minorHAnsi"/>
-          <w:sz w:val="18"/>
-          <w:szCs w:val="18"/>
-        </w:rPr>
-        <w:t xml:space="preserve">of </w:t>
-      </w:r>
-      <w:r>
-        <w:rPr>
-          <w:rFonts w:cstheme="minorHAnsi"/>
-          <w:sz w:val="18"/>
-          <w:szCs w:val="18"/>
-        </w:rPr>
-        <w:t>our take</w:t>
-      </w:r>
-      <w:r>
-        <w:rPr>
-          <w:rFonts w:cstheme="minorHAnsi"/>
-          <w:sz w:val="18"/>
-          <w:szCs w:val="18"/>
-        </w:rPr>
-        <w:t>s</w:t>
-      </w:r>
-      <w:r>
-        <w:rPr>
-          <w:rFonts w:cstheme="minorHAnsi"/>
-          <w:sz w:val="18"/>
-          <w:szCs w:val="18"/>
-        </w:rPr>
-        <w:t xml:space="preserve"> on it</w:t>
-      </w:r>
-      <w:r>
-        <w:rPr>
-          <w:rFonts w:cstheme="minorHAnsi"/>
-          <w:sz w:val="18"/>
-          <w:szCs w:val="18"/>
-        </w:rPr>
-        <w:t>.</w:t>
+        <w:t>Be exposed to a few quotes taken from Vierkant’s piece</w:t>
+      </w:r>
+      <w:r>
+        <w:rPr>
+          <w:rFonts w:cstheme="minorHAnsi"/>
+          <w:sz w:val="18"/>
+          <w:szCs w:val="18"/>
+        </w:rPr>
+        <w:t xml:space="preserve">, ponder them, then </w:t>
+      </w:r>
+      <w:r>
+        <w:rPr>
+          <w:rFonts w:cstheme="minorHAnsi"/>
+          <w:sz w:val="18"/>
+          <w:szCs w:val="18"/>
+        </w:rPr>
+        <w:t xml:space="preserve">dive into the Post-Internet art discussion. </w:t>
       </w:r>
     </w:p>
     <w:p>
@@ -468,7 +384,23 @@
           <w:sz w:val="18"/>
           <w:szCs w:val="18"/>
         </w:rPr>
-        <w:t xml:space="preserve">Click to </w:t>
+        <w:t xml:space="preserve">Click </w:t>
+      </w:r>
+      <w:r>
+        <w:rPr>
+          <w:rFonts w:cstheme="minorHAnsi"/>
+          <w:sz w:val="18"/>
+          <w:szCs w:val="18"/>
+        </w:rPr>
+        <w:t>Explore to</w:t>
+      </w:r>
+      <w:r>
+        <w:rPr>
+          <w:rFonts w:cstheme="minorHAnsi"/>
+          <w:sz w:val="18"/>
+          <w:szCs w:val="18"/>
+        </w:rPr>
+        <w:t xml:space="preserve"> </w:t>
       </w:r>
       <w:r>
         <w:rPr>
@@ -662,12 +594,10 @@
     </w:p>
     <w:p>
       <w:pPr>
-        <w:pStyle w:val="ListParagraph"/>
         <w:tabs>
           <w:tab w:val="left" w:pos="180"/>
         </w:tabs>
         <w:spacing w:line="276" w:lineRule="auto"/>
-        <w:ind w:left="180"/>
         <w:rPr>
           <w:rFonts w:cstheme="minorHAnsi"/>
           <w:sz w:val="18"/>
@@ -687,18 +617,25 @@
     </w:p>
     <w:p>
       <w:pPr>
-        <w:pStyle w:val="ListParagraph"/>
         <w:tabs>
           <w:tab w:val="left" w:pos="180"/>
         </w:tabs>
         <w:spacing w:line="276" w:lineRule="auto"/>
-        <w:ind w:left="180"/>
-        <w:rPr>
-          <w:rFonts w:cstheme="minorHAnsi"/>
-          <w:sz w:val="18"/>
-          <w:szCs w:val="18"/>
-        </w:rPr>
-      </w:pPr>
+        <w:ind w:left="180" w:hanging="180"/>
+        <w:rPr>
+          <w:rFonts w:cstheme="minorHAnsi"/>
+          <w:sz w:val="18"/>
+          <w:szCs w:val="18"/>
+        </w:rPr>
+      </w:pPr>
+      <w:r>
+        <w:rPr>
+          <w:rFonts w:cstheme="minorHAnsi"/>
+          <w:sz w:val="18"/>
+          <w:szCs w:val="18"/>
+        </w:rPr>
+        <w:tab/>
+      </w:r>
       <w:r>
         <w:rPr>
           <w:rFonts w:cstheme="minorHAnsi"/>
@@ -737,7 +674,31 @@
           <w:sz w:val="18"/>
           <w:szCs w:val="18"/>
         </w:rPr>
-        <w:t xml:space="preserve">as an object not being limited to one version of itself. </w:t>
+        <w:t xml:space="preserve">as an object not being limited to </w:t>
+      </w:r>
+      <w:r>
+        <w:rPr>
+          <w:rFonts w:cstheme="minorHAnsi"/>
+          <w:sz w:val="18"/>
+          <w:szCs w:val="18"/>
+        </w:rPr>
+        <w:t>a fixed state</w:t>
+      </w:r>
+      <w:r>
+        <w:rPr>
+          <w:rFonts w:cstheme="minorHAnsi"/>
+          <w:sz w:val="18"/>
+          <w:szCs w:val="18"/>
+        </w:rPr>
+        <w:t xml:space="preserve"> or simply one version of itself</w:t>
+      </w:r>
+      <w:r>
+        <w:rPr>
+          <w:rFonts w:cstheme="minorHAnsi"/>
+          <w:sz w:val="18"/>
+          <w:szCs w:val="18"/>
+        </w:rPr>
+        <w:t xml:space="preserve">. </w:t>
       </w:r>
       <w:r>
         <w:rPr>
@@ -753,225 +714,639 @@
           <w:sz w:val="18"/>
           <w:szCs w:val="18"/>
         </w:rPr>
-        <w:t xml:space="preserve">that one object can be shown, represented, </w:t>
-      </w:r>
-      <w:r>
-        <w:rPr>
-          <w:rFonts w:cstheme="minorHAnsi"/>
-          <w:sz w:val="18"/>
-          <w:szCs w:val="18"/>
-        </w:rPr>
-        <w:t xml:space="preserve">and </w:t>
-      </w:r>
-      <w:r>
-        <w:rPr>
-          <w:rFonts w:cstheme="minorHAnsi"/>
-          <w:sz w:val="18"/>
-          <w:szCs w:val="18"/>
-        </w:rPr>
-        <w:t xml:space="preserve">described in various ways while keeping the same meaning. </w:t>
-      </w:r>
-      <w:r>
-        <w:rPr>
-          <w:rFonts w:cstheme="minorHAnsi"/>
-          <w:sz w:val="18"/>
-          <w:szCs w:val="18"/>
-        </w:rPr>
-        <w:t>On another hand</w:t>
-      </w:r>
-      <w:r>
-        <w:rPr>
-          <w:rFonts w:cstheme="minorHAnsi"/>
-          <w:sz w:val="18"/>
-          <w:szCs w:val="18"/>
-        </w:rPr>
-        <w:t xml:space="preserve">, it can also </w:t>
-      </w:r>
-      <w:r>
-        <w:rPr>
-          <w:rFonts w:cstheme="minorHAnsi"/>
-          <w:sz w:val="18"/>
-          <w:szCs w:val="18"/>
-        </w:rPr>
-        <w:t xml:space="preserve">be see as </w:t>
-      </w:r>
-      <w:r>
-        <w:rPr>
-          <w:rFonts w:cstheme="minorHAnsi"/>
-          <w:sz w:val="18"/>
-          <w:szCs w:val="18"/>
-        </w:rPr>
-        <w:t>one object exist</w:t>
-      </w:r>
-      <w:r>
-        <w:rPr>
-          <w:rFonts w:cstheme="minorHAnsi"/>
-          <w:sz w:val="18"/>
-          <w:szCs w:val="18"/>
-        </w:rPr>
-        <w:t>ing</w:t>
-      </w:r>
-      <w:r>
-        <w:rPr>
-          <w:rFonts w:cstheme="minorHAnsi"/>
-          <w:sz w:val="18"/>
-          <w:szCs w:val="18"/>
-        </w:rPr>
-        <w:t xml:space="preserve"> as a middle ground of many already existing examples of it.</w:t>
-      </w:r>
-    </w:p>
-    <w:p>
-      <w:pPr>
-        <w:pStyle w:val="ListParagraph"/>
+        <w:t xml:space="preserve">that one </w:t>
+      </w:r>
+      <w:r>
+        <w:rPr>
+          <w:rFonts w:cstheme="minorHAnsi"/>
+          <w:sz w:val="18"/>
+          <w:szCs w:val="18"/>
+        </w:rPr>
+        <w:t xml:space="preserve">art </w:t>
+      </w:r>
+      <w:r>
+        <w:rPr>
+          <w:rFonts w:cstheme="minorHAnsi"/>
+          <w:sz w:val="18"/>
+          <w:szCs w:val="18"/>
+        </w:rPr>
+        <w:t xml:space="preserve">object </w:t>
+      </w:r>
+      <w:r>
+        <w:rPr>
+          <w:rFonts w:cstheme="minorHAnsi"/>
+          <w:sz w:val="18"/>
+          <w:szCs w:val="18"/>
+        </w:rPr>
+        <w:t xml:space="preserve">can be </w:t>
+      </w:r>
+      <w:r>
+        <w:rPr>
+          <w:rFonts w:cstheme="minorHAnsi"/>
+          <w:sz w:val="18"/>
+          <w:szCs w:val="18"/>
+        </w:rPr>
+        <w:t xml:space="preserve">manipulated, </w:t>
+      </w:r>
+      <w:r>
+        <w:rPr>
+          <w:rFonts w:cstheme="minorHAnsi"/>
+          <w:sz w:val="18"/>
+          <w:szCs w:val="18"/>
+        </w:rPr>
+        <w:t>recontextualized</w:t>
+      </w:r>
+      <w:r>
+        <w:rPr>
+          <w:rFonts w:cstheme="minorHAnsi"/>
+          <w:sz w:val="18"/>
+          <w:szCs w:val="18"/>
+        </w:rPr>
+        <w:t xml:space="preserve">, or recreated by the same or another </w:t>
+      </w:r>
+      <w:r>
+        <w:rPr>
+          <w:rFonts w:cstheme="minorHAnsi"/>
+          <w:sz w:val="18"/>
+          <w:szCs w:val="18"/>
+        </w:rPr>
+        <w:t>artist and hold the same level</w:t>
+      </w:r>
+      <w:r>
+        <w:rPr>
+          <w:rFonts w:cstheme="minorHAnsi"/>
+          <w:sz w:val="18"/>
+          <w:szCs w:val="18"/>
+        </w:rPr>
+        <w:t xml:space="preserve"> </w:t>
+      </w:r>
+      <w:r>
+        <w:rPr>
+          <w:rFonts w:cstheme="minorHAnsi"/>
+          <w:sz w:val="18"/>
+          <w:szCs w:val="18"/>
+        </w:rPr>
+        <w:t xml:space="preserve">of </w:t>
+      </w:r>
+      <w:r>
+        <w:rPr>
+          <w:rFonts w:cstheme="minorHAnsi"/>
+          <w:sz w:val="18"/>
+          <w:szCs w:val="18"/>
+        </w:rPr>
+        <w:t>recognition</w:t>
+      </w:r>
+      <w:r>
+        <w:rPr>
+          <w:rFonts w:cstheme="minorHAnsi"/>
+          <w:sz w:val="18"/>
+          <w:szCs w:val="18"/>
+        </w:rPr>
+        <w:t xml:space="preserve"> for its conceptual thinking. </w:t>
+      </w:r>
+      <w:r>
+        <w:rPr>
+          <w:rFonts w:cstheme="minorHAnsi"/>
+          <w:sz w:val="18"/>
+          <w:szCs w:val="18"/>
+        </w:rPr>
+        <w:t xml:space="preserve">An art object </w:t>
+      </w:r>
+      <w:r>
+        <w:rPr>
+          <w:rFonts w:cstheme="minorHAnsi"/>
+          <w:sz w:val="18"/>
+          <w:szCs w:val="18"/>
+        </w:rPr>
+        <w:t>can also just</w:t>
+      </w:r>
+      <w:r>
+        <w:rPr>
+          <w:rFonts w:cstheme="minorHAnsi"/>
+          <w:sz w:val="18"/>
+          <w:szCs w:val="18"/>
+        </w:rPr>
+        <w:t xml:space="preserve"> be shown, represented, described</w:t>
+      </w:r>
+      <w:r>
+        <w:rPr>
+          <w:rFonts w:cstheme="minorHAnsi"/>
+          <w:sz w:val="18"/>
+          <w:szCs w:val="18"/>
+        </w:rPr>
+        <w:t>, or morphed</w:t>
+      </w:r>
+      <w:r>
+        <w:rPr>
+          <w:rFonts w:cstheme="minorHAnsi"/>
+          <w:sz w:val="18"/>
+          <w:szCs w:val="18"/>
+        </w:rPr>
+        <w:t xml:space="preserve"> in various ways while keeping the same </w:t>
+      </w:r>
+      <w:r>
+        <w:rPr>
+          <w:rFonts w:cstheme="minorHAnsi"/>
+          <w:sz w:val="18"/>
+          <w:szCs w:val="18"/>
+        </w:rPr>
+        <w:t xml:space="preserve">meaning or </w:t>
+      </w:r>
+      <w:r>
+        <w:rPr>
+          <w:rFonts w:cstheme="minorHAnsi"/>
+          <w:sz w:val="18"/>
+          <w:szCs w:val="18"/>
+        </w:rPr>
+        <w:t>essence</w:t>
+      </w:r>
+      <w:r>
+        <w:rPr>
+          <w:rFonts w:cstheme="minorHAnsi"/>
+          <w:sz w:val="18"/>
+          <w:szCs w:val="18"/>
+        </w:rPr>
+        <w:t>. E</w:t>
+      </w:r>
+      <w:r>
+        <w:rPr>
+          <w:rFonts w:cstheme="minorHAnsi"/>
+          <w:sz w:val="18"/>
+          <w:szCs w:val="18"/>
+        </w:rPr>
+        <w:t>specially online and in this “</w:t>
+      </w:r>
+      <w:r>
+        <w:rPr>
+          <w:rFonts w:cstheme="minorHAnsi"/>
+          <w:sz w:val="18"/>
+          <w:szCs w:val="18"/>
+        </w:rPr>
+        <w:t>post-Internet</w:t>
+      </w:r>
+      <w:r>
+        <w:rPr>
+          <w:rFonts w:cstheme="minorHAnsi"/>
+          <w:sz w:val="18"/>
+          <w:szCs w:val="18"/>
+        </w:rPr>
+        <w:t xml:space="preserve"> climate” as they’d say</w:t>
+      </w:r>
+      <w:r>
+        <w:rPr>
+          <w:rFonts w:cstheme="minorHAnsi"/>
+          <w:sz w:val="18"/>
+          <w:szCs w:val="18"/>
+        </w:rPr>
+        <w:t>.</w:t>
+      </w:r>
+      <w:r>
+        <w:rPr>
+          <w:rFonts w:cstheme="minorHAnsi"/>
+          <w:sz w:val="18"/>
+          <w:szCs w:val="18"/>
+        </w:rPr>
+        <w:t xml:space="preserve"> </w:t>
+      </w:r>
+      <w:r>
+        <w:rPr>
+          <w:rFonts w:cstheme="minorHAnsi"/>
+          <w:sz w:val="18"/>
+          <w:szCs w:val="18"/>
+        </w:rPr>
+        <w:t>This being very much tied to Conceptual Art and representational strategy</w:t>
+      </w:r>
+      <w:r>
+        <w:rPr>
+          <w:rFonts w:cstheme="minorHAnsi"/>
+          <w:sz w:val="18"/>
+          <w:szCs w:val="18"/>
+        </w:rPr>
+        <w:t xml:space="preserve">, </w:t>
+      </w:r>
+      <w:r>
+        <w:rPr>
+          <w:rFonts w:cstheme="minorHAnsi"/>
+          <w:sz w:val="18"/>
+          <w:szCs w:val="18"/>
+        </w:rPr>
+        <w:t xml:space="preserve">it is expressed that this form of exploring an art object has indeed existed pre-internet however, the </w:t>
+      </w:r>
+      <w:r>
+        <w:rPr>
+          <w:rFonts w:cstheme="minorHAnsi"/>
+          <w:sz w:val="18"/>
+          <w:szCs w:val="18"/>
+        </w:rPr>
+        <w:t xml:space="preserve">Post-Internet period </w:t>
+      </w:r>
+      <w:r>
+        <w:rPr>
+          <w:rFonts w:cstheme="minorHAnsi"/>
+          <w:sz w:val="18"/>
+          <w:szCs w:val="18"/>
+        </w:rPr>
+        <w:t>has served as a catalyst for these concepts</w:t>
+      </w:r>
+      <w:r>
+        <w:rPr>
+          <w:rFonts w:cstheme="minorHAnsi"/>
+          <w:sz w:val="18"/>
+          <w:szCs w:val="18"/>
+        </w:rPr>
+        <w:t xml:space="preserve"> in extreme ways.</w:t>
+      </w:r>
+    </w:p>
+    <w:p>
+      <w:pPr>
         <w:tabs>
           <w:tab w:val="left" w:pos="180"/>
         </w:tabs>
         <w:spacing w:line="276" w:lineRule="auto"/>
-        <w:ind w:left="180"/>
-        <w:rPr>
-          <w:rFonts w:cstheme="minorHAnsi"/>
-          <w:sz w:val="18"/>
-          <w:szCs w:val="18"/>
-        </w:rPr>
-      </w:pPr>
-    </w:p>
-    <w:p>
-      <w:pPr>
-        <w:pStyle w:val="Default"/>
-        <w:tabs>
-          <w:tab w:val="left" w:pos="0"/>
-        </w:tabs>
-        <w:spacing w:after="69" w:line="360" w:lineRule="auto"/>
-        <w:ind w:firstLine="180"/>
-        <w:rPr>
-          <w:rFonts w:asciiTheme="minorHAnsi" w:hAnsiTheme="minorHAnsi" w:cstheme="minorHAnsi"/>
-        </w:rPr>
-      </w:pPr>
-      <w:r>
-        <w:rPr>
-          <w:rFonts w:asciiTheme="minorHAnsi" w:hAnsiTheme="minorHAnsi" w:cstheme="minorHAnsi"/>
-          <w:noProof/>
-        </w:rPr>
-        <w:drawing>
-          <wp:inline distT="0" distB="0" distL="0" distR="0" wp14:anchorId="51A5FAC8" wp14:editId="6792A9D0">
-            <wp:extent cx="2480418" cy="1758950"/>
-            <wp:effectExtent l="0" t="0" r="0" b="0"/>
-            <wp:docPr id="1" name="Picture 1" descr="A picture containing table, dining table&#10;&#10;Description automatically generated"/>
-            <wp:cNvGraphicFramePr>
-              <a:graphicFrameLocks xmlns:a="http://schemas.openxmlformats.org/drawingml/2006/main" noChangeAspect="1"/>
-            </wp:cNvGraphicFramePr>
-            <a:graphic xmlns:a="http://schemas.openxmlformats.org/drawingml/2006/main">
-              <a:graphicData uri="http://schemas.openxmlformats.org/drawingml/2006/picture">
-                <pic:pic xmlns:pic="http://schemas.openxmlformats.org/drawingml/2006/picture">
-                  <pic:nvPicPr>
-                    <pic:cNvPr id="0" name="Picture 1" descr="A picture containing table, dining table&#10;&#10;Description automatically generated"/>
-                    <pic:cNvPicPr>
-                      <a:picLocks noChangeAspect="1" noChangeArrowheads="1"/>
-                    </pic:cNvPicPr>
-                  </pic:nvPicPr>
-                  <pic:blipFill>
-                    <a:blip r:embed="rId9" cstate="print">
-                      <a:extLst>
-                        <a:ext uri="{28A0092B-C50C-407E-A947-70E740481C1C}">
-                          <a14:useLocalDpi xmlns:a14="http://schemas.microsoft.com/office/drawing/2010/main" val="0"/>
-                        </a:ext>
-                      </a:extLst>
-                    </a:blip>
-                    <a:srcRect/>
-                    <a:stretch>
-                      <a:fillRect/>
-                    </a:stretch>
-                  </pic:blipFill>
-                  <pic:spPr bwMode="auto">
-                    <a:xfrm>
-                      <a:off x="0" y="0"/>
-                      <a:ext cx="2481574" cy="1759770"/>
-                    </a:xfrm>
-                    <a:prstGeom prst="rect">
-                      <a:avLst/>
-                    </a:prstGeom>
-                    <a:noFill/>
-                    <a:ln>
-                      <a:noFill/>
-                    </a:ln>
-                  </pic:spPr>
-                </pic:pic>
-              </a:graphicData>
-            </a:graphic>
-          </wp:inline>
-        </w:drawing>
-      </w:r>
-    </w:p>
-    <w:p>
-      <w:pPr>
-        <w:pStyle w:val="Default"/>
-        <w:spacing w:after="69" w:line="360" w:lineRule="auto"/>
-        <w:ind w:firstLine="180"/>
-        <w:rPr>
-          <w:rFonts w:asciiTheme="minorHAnsi" w:hAnsiTheme="minorHAnsi" w:cstheme="minorHAnsi"/>
-          <w:sz w:val="18"/>
-          <w:szCs w:val="18"/>
-        </w:rPr>
-      </w:pPr>
-      <w:hyperlink r:id="rId10" w:history="1">
-        <w:r>
-          <w:rPr>
-            <w:rStyle w:val="Hyperlink"/>
-            <w:rFonts w:asciiTheme="minorHAnsi" w:hAnsiTheme="minorHAnsi" w:cstheme="minorHAnsi"/>
-            <w:sz w:val="18"/>
-            <w:szCs w:val="18"/>
-          </w:rPr>
-          <w:t>https://www.wikiart.org/en/joseph-kosuth/one-and-three-chairs</w:t>
-        </w:r>
-      </w:hyperlink>
-    </w:p>
-    <w:p>
-      <w:pPr>
-        <w:pStyle w:val="ListParagraph"/>
+        <w:ind w:left="180" w:hanging="180"/>
+        <w:rPr>
+          <w:rFonts w:cstheme="minorHAnsi"/>
+          <w:sz w:val="18"/>
+          <w:szCs w:val="18"/>
+        </w:rPr>
+      </w:pPr>
+      <w:r>
+        <w:rPr>
+          <w:rFonts w:cstheme="minorHAnsi"/>
+          <w:sz w:val="18"/>
+          <w:szCs w:val="18"/>
+          <w:u w:val="single"/>
+        </w:rPr>
+        <w:t>analysis</w:t>
+      </w:r>
+    </w:p>
+    <w:p>
+      <w:pPr>
         <w:tabs>
           <w:tab w:val="left" w:pos="180"/>
         </w:tabs>
         <w:spacing w:line="276" w:lineRule="auto"/>
-        <w:ind w:left="180"/>
-        <w:rPr>
-          <w:rFonts w:cstheme="minorHAnsi"/>
-          <w:sz w:val="18"/>
-          <w:szCs w:val="18"/>
-          <w:u w:val="single"/>
-        </w:rPr>
-      </w:pPr>
-    </w:p>
-    <w:p>
-      <w:pPr>
-        <w:pStyle w:val="ListParagraph"/>
+        <w:ind w:left="180" w:hanging="180"/>
+        <w:rPr>
+          <w:sz w:val="20"/>
+          <w:szCs w:val="20"/>
+        </w:rPr>
+      </w:pPr>
+      <w:r>
+        <w:rPr>
+          <w:rFonts w:cstheme="minorHAnsi"/>
+          <w:b/>
+          <w:bCs/>
+          <w:sz w:val="18"/>
+          <w:szCs w:val="18"/>
+        </w:rPr>
+        <w:tab/>
+      </w:r>
+      <w:r>
+        <w:rPr>
+          <w:sz w:val="18"/>
+          <w:szCs w:val="18"/>
+        </w:rPr>
+        <w:t>Some</w:t>
+      </w:r>
+      <w:r>
+        <w:rPr>
+          <w:sz w:val="18"/>
+          <w:szCs w:val="18"/>
+        </w:rPr>
+        <w:t>thing</w:t>
+      </w:r>
+      <w:r>
+        <w:rPr>
+          <w:sz w:val="18"/>
+          <w:szCs w:val="18"/>
+        </w:rPr>
+        <w:t xml:space="preserve"> close to the </w:t>
+      </w:r>
+      <w:r>
+        <w:rPr>
+          <w:sz w:val="18"/>
+          <w:szCs w:val="18"/>
+        </w:rPr>
+        <w:t>concept around this quote i</w:t>
+      </w:r>
+      <w:r>
+        <w:rPr>
+          <w:sz w:val="18"/>
+          <w:szCs w:val="18"/>
+        </w:rPr>
+        <w:t>s</w:t>
+      </w:r>
+      <w:r>
+        <w:rPr>
+          <w:sz w:val="18"/>
+          <w:szCs w:val="18"/>
+        </w:rPr>
+        <w:t xml:space="preserve"> </w:t>
+      </w:r>
+      <w:r>
+        <w:rPr>
+          <w:sz w:val="18"/>
+          <w:szCs w:val="18"/>
+        </w:rPr>
+        <w:t>René Magritte</w:t>
+      </w:r>
+      <w:r>
+        <w:rPr>
+          <w:sz w:val="18"/>
+          <w:szCs w:val="18"/>
+        </w:rPr>
+        <w:t>’s famous piece c</w:t>
+      </w:r>
+      <w:r>
+        <w:rPr>
+          <w:sz w:val="18"/>
+          <w:szCs w:val="18"/>
+        </w:rPr>
+        <w:t>alled The Treachery of Images where the words “</w:t>
+      </w:r>
+      <w:r>
+        <w:rPr>
+          <w:i/>
+          <w:iCs/>
+          <w:sz w:val="18"/>
+          <w:szCs w:val="18"/>
+        </w:rPr>
+        <w:t>ceci n’est pas une pipe</w:t>
+      </w:r>
+      <w:r>
+        <w:rPr>
+          <w:sz w:val="18"/>
+          <w:szCs w:val="18"/>
+        </w:rPr>
+        <w:t xml:space="preserve">” are displayed under the image of a pipe. This </w:t>
+      </w:r>
+      <w:r>
+        <w:rPr>
+          <w:sz w:val="18"/>
+          <w:szCs w:val="18"/>
+        </w:rPr>
+        <w:t xml:space="preserve">expressing the </w:t>
+      </w:r>
+      <w:r>
+        <w:rPr>
+          <w:sz w:val="18"/>
+          <w:szCs w:val="18"/>
+        </w:rPr>
+        <w:t xml:space="preserve">idea that </w:t>
+      </w:r>
+      <w:r>
+        <w:rPr>
+          <w:sz w:val="18"/>
+          <w:szCs w:val="18"/>
+        </w:rPr>
+        <w:t>something isn’t something if it is only the image of something.</w:t>
+      </w:r>
+      <w:r>
+        <w:rPr>
+          <w:sz w:val="18"/>
+          <w:szCs w:val="18"/>
+        </w:rPr>
+        <w:t xml:space="preserve"> </w:t>
+      </w:r>
+      <w:r>
+        <w:rPr>
+          <w:sz w:val="18"/>
+          <w:szCs w:val="18"/>
+        </w:rPr>
+        <w:t xml:space="preserve">In this </w:t>
+      </w:r>
+      <w:r>
+        <w:rPr>
+          <w:sz w:val="18"/>
+          <w:szCs w:val="18"/>
+        </w:rPr>
+        <w:t>Post-Internet</w:t>
+      </w:r>
+      <w:r>
+        <w:rPr>
+          <w:sz w:val="18"/>
+          <w:szCs w:val="18"/>
+        </w:rPr>
+        <w:t xml:space="preserve"> </w:t>
+      </w:r>
+      <w:r>
+        <w:rPr>
+          <w:sz w:val="18"/>
+          <w:szCs w:val="18"/>
+        </w:rPr>
+        <w:t>period</w:t>
+      </w:r>
+      <w:r>
+        <w:rPr>
+          <w:sz w:val="18"/>
+          <w:szCs w:val="18"/>
+        </w:rPr>
+        <w:t xml:space="preserve">, that concept is almost </w:t>
+      </w:r>
+      <w:r>
+        <w:rPr>
+          <w:sz w:val="18"/>
+          <w:szCs w:val="18"/>
+        </w:rPr>
+        <w:t>eradicated</w:t>
+      </w:r>
+      <w:r>
+        <w:rPr>
+          <w:sz w:val="18"/>
+          <w:szCs w:val="18"/>
+        </w:rPr>
+        <w:t xml:space="preserve">. </w:t>
+      </w:r>
+      <w:r>
+        <w:rPr>
+          <w:sz w:val="18"/>
+          <w:szCs w:val="18"/>
+        </w:rPr>
+        <w:t>We seem to be in this in between state of the physical and the non</w:t>
+      </w:r>
+      <w:r>
+        <w:rPr>
+          <w:sz w:val="18"/>
+          <w:szCs w:val="18"/>
+        </w:rPr>
+        <w:t>-physical</w:t>
+      </w:r>
+      <w:r>
+        <w:rPr>
+          <w:sz w:val="18"/>
+          <w:szCs w:val="18"/>
+        </w:rPr>
+        <w:t>. S</w:t>
+      </w:r>
+      <w:r>
+        <w:rPr>
+          <w:sz w:val="18"/>
+          <w:szCs w:val="18"/>
+        </w:rPr>
+        <w:t>o much art is online and can’t always be necessarily represented in it’s physical form</w:t>
+      </w:r>
+      <w:r>
+        <w:rPr>
+          <w:sz w:val="18"/>
+          <w:szCs w:val="18"/>
+        </w:rPr>
+        <w:t xml:space="preserve"> and, if it was</w:t>
+      </w:r>
+      <w:r>
+        <w:rPr>
+          <w:sz w:val="18"/>
+          <w:szCs w:val="18"/>
+        </w:rPr>
+        <w:t xml:space="preserve">, it would almost be an entirely different piece within itself. </w:t>
+      </w:r>
+      <w:r>
+        <w:rPr>
+          <w:sz w:val="18"/>
+          <w:szCs w:val="18"/>
+        </w:rPr>
+        <w:t xml:space="preserve">The </w:t>
+      </w:r>
+      <w:r>
+        <w:rPr>
+          <w:sz w:val="18"/>
+          <w:szCs w:val="18"/>
+        </w:rPr>
+        <w:t>non-physical</w:t>
+      </w:r>
+      <w:r>
+        <w:rPr>
+          <w:sz w:val="18"/>
+          <w:szCs w:val="18"/>
+        </w:rPr>
+        <w:t xml:space="preserve"> state for art objects is so</w:t>
+      </w:r>
+      <w:r>
+        <w:rPr>
+          <w:sz w:val="18"/>
+          <w:szCs w:val="18"/>
+        </w:rPr>
+        <w:t xml:space="preserve"> vast, and increasing everyday with </w:t>
+      </w:r>
+      <w:r>
+        <w:rPr>
+          <w:sz w:val="18"/>
+          <w:szCs w:val="18"/>
+        </w:rPr>
+        <w:t>its</w:t>
+      </w:r>
+      <w:r>
+        <w:rPr>
+          <w:sz w:val="18"/>
+          <w:szCs w:val="18"/>
+        </w:rPr>
+        <w:t xml:space="preserve"> contents, reiterations</w:t>
+      </w:r>
+      <w:r>
+        <w:rPr>
+          <w:sz w:val="18"/>
+          <w:szCs w:val="18"/>
+        </w:rPr>
+        <w:t>, and possibilities</w:t>
+      </w:r>
+      <w:r>
+        <w:rPr>
+          <w:sz w:val="18"/>
+          <w:szCs w:val="18"/>
+        </w:rPr>
+        <w:t xml:space="preserve"> that </w:t>
+      </w:r>
+      <w:r>
+        <w:rPr>
+          <w:sz w:val="18"/>
+          <w:szCs w:val="18"/>
+        </w:rPr>
+        <w:t>the boundar</w:t>
+      </w:r>
+      <w:r>
+        <w:rPr>
+          <w:sz w:val="18"/>
+          <w:szCs w:val="18"/>
+        </w:rPr>
+        <w:t>ies</w:t>
+      </w:r>
+      <w:r>
+        <w:rPr>
+          <w:sz w:val="18"/>
+          <w:szCs w:val="18"/>
+        </w:rPr>
+        <w:t xml:space="preserve"> of what is what and what</w:t>
+      </w:r>
+      <w:r>
+        <w:rPr>
+          <w:sz w:val="18"/>
+          <w:szCs w:val="18"/>
+        </w:rPr>
+        <w:t xml:space="preserve"> </w:t>
+      </w:r>
+      <w:r>
+        <w:rPr>
+          <w:sz w:val="18"/>
+          <w:szCs w:val="18"/>
+        </w:rPr>
+        <w:t xml:space="preserve">takes </w:t>
+      </w:r>
+      <w:r>
+        <w:rPr>
+          <w:sz w:val="18"/>
+          <w:szCs w:val="18"/>
+        </w:rPr>
+        <w:t xml:space="preserve">ore of </w:t>
+      </w:r>
+      <w:r>
+        <w:rPr>
+          <w:sz w:val="18"/>
+          <w:szCs w:val="18"/>
+        </w:rPr>
+        <w:t xml:space="preserve">a form, value, </w:t>
+      </w:r>
+      <w:r>
+        <w:rPr>
+          <w:sz w:val="18"/>
+          <w:szCs w:val="18"/>
+        </w:rPr>
+        <w:t>or</w:t>
+      </w:r>
+      <w:r>
+        <w:rPr>
+          <w:sz w:val="18"/>
+          <w:szCs w:val="18"/>
+        </w:rPr>
+        <w:t xml:space="preserve"> w</w:t>
+      </w:r>
+      <w:r>
+        <w:rPr>
+          <w:sz w:val="18"/>
+          <w:szCs w:val="18"/>
+        </w:rPr>
+        <w:t>e</w:t>
+      </w:r>
+      <w:r>
+        <w:rPr>
+          <w:sz w:val="18"/>
+          <w:szCs w:val="18"/>
+        </w:rPr>
+        <w:t xml:space="preserve">ight over another. </w:t>
+      </w:r>
+      <w:r>
+        <w:rPr>
+          <w:sz w:val="18"/>
+          <w:szCs w:val="18"/>
+        </w:rPr>
+        <w:t xml:space="preserve"> </w:t>
+      </w:r>
+    </w:p>
+    <w:p>
+      <w:pPr>
         <w:tabs>
           <w:tab w:val="left" w:pos="180"/>
         </w:tabs>
         <w:spacing w:line="276" w:lineRule="auto"/>
-        <w:ind w:left="180"/>
-        <w:rPr>
-          <w:rFonts w:cstheme="minorHAnsi"/>
-          <w:sz w:val="18"/>
-          <w:szCs w:val="18"/>
-          <w:u w:val="single"/>
-        </w:rPr>
-      </w:pPr>
-      <w:r>
-        <w:rPr>
-          <w:rFonts w:cstheme="minorHAnsi"/>
-          <w:sz w:val="18"/>
-          <w:szCs w:val="18"/>
-          <w:u w:val="single"/>
-        </w:rPr>
-        <w:t>analysis</w:t>
-      </w:r>
-    </w:p>
-    <w:p>
-      <w:pPr>
-        <w:tabs>
-          <w:tab w:val="left" w:pos="180"/>
-        </w:tabs>
-        <w:spacing w:line="276" w:lineRule="auto"/>
         <w:ind w:left="180" w:hanging="180"/>
         <w:rPr>
           <w:rFonts w:cstheme="minorHAnsi"/>
@@ -981,16 +1356,6 @@
           <w:szCs w:val="18"/>
         </w:rPr>
       </w:pPr>
-      <w:r>
-        <w:rPr>
-          <w:rFonts w:cstheme="minorHAnsi"/>
-          <w:b/>
-          <w:bCs/>
-          <w:sz w:val="18"/>
-          <w:szCs w:val="18"/>
-        </w:rPr>
-        <w:tab/>
-      </w:r>
     </w:p>
     <w:p>
       <w:pPr>
@@ -1103,7 +1468,6 @@
           <w:tab w:val="left" w:pos="180"/>
         </w:tabs>
         <w:spacing w:line="276" w:lineRule="auto"/>
-        <w:ind w:left="180"/>
         <w:rPr>
           <w:rFonts w:cstheme="minorHAnsi"/>
           <w:sz w:val="18"/>
@@ -1412,7 +1776,6 @@
           <w:sz w:val="18"/>
           <w:szCs w:val="18"/>
         </w:rPr>
-        <w:lastRenderedPageBreak/>
         <w:t xml:space="preserve">it continues to say that yes </w:t>
       </w:r>
       <w:r>
@@ -1451,6 +1814,7 @@
           <w:sz w:val="18"/>
           <w:szCs w:val="18"/>
         </w:rPr>
+        <w:lastRenderedPageBreak/>
         <w:t>Another argument is that even if the original is found, if the “copies” are made using a different method or medium, how can they be compared? The example of the text is creating a sculpture by using a video as the original. Even if the theme and story of the video is conveyed in the sculpture, they will still be different, and neither can be “inherently greater” than the other.</w:t>
       </w:r>
     </w:p>
@@ -1488,14 +1852,6 @@
           <w:rFonts w:cstheme="minorHAnsi"/>
           <w:sz w:val="18"/>
           <w:szCs w:val="18"/>
-        </w:rPr>
-        <w:tab/>
-      </w:r>
-      <w:r>
-        <w:rPr>
-          <w:rFonts w:cstheme="minorHAnsi"/>
-          <w:sz w:val="18"/>
-          <w:szCs w:val="18"/>
           <w:u w:val="single"/>
         </w:rPr>
         <w:t>analysis</w:t>
@@ -1521,25 +1877,441 @@
           <w:szCs w:val="18"/>
         </w:rPr>
         <w:tab/>
-        <w:t>In terms of artistic value, I agree with the text, neither is greater because of their status as a “source object” or a “copy.” I believe that this is determined by the work itself and its execution. Just because it was the original does not mean that it is necessarily good and same goes for a copy. However, I disagree with the idea that the original is not greater than its copies on another level. The copies use the “source object” as inspiration and/or a reference; therefore, the copy takes ideas from somewhere else, and these ideas are important. That is why I think that, although it is true that original cannot be considered better or worse than copies from the get-go, it is still important to acknowledge when a work is original and when a work uses something else as a reference.</w:t>
-      </w:r>
-    </w:p>
-    <w:p>
-      <w:pPr>
-        <w:pStyle w:val="ListParagraph"/>
+        <w:t xml:space="preserve">In terms of artistic value, </w:t>
+      </w:r>
+      <w:r>
+        <w:rPr>
+          <w:rFonts w:cstheme="minorHAnsi"/>
+          <w:sz w:val="18"/>
+          <w:szCs w:val="18"/>
+        </w:rPr>
+        <w:t>it does seem reasonable to take the stance that</w:t>
+      </w:r>
+      <w:r>
+        <w:rPr>
+          <w:rFonts w:cstheme="minorHAnsi"/>
+          <w:sz w:val="18"/>
+          <w:szCs w:val="18"/>
+        </w:rPr>
+        <w:t xml:space="preserve"> in this </w:t>
+      </w:r>
+      <w:r>
+        <w:rPr>
+          <w:rFonts w:cstheme="minorHAnsi"/>
+          <w:sz w:val="18"/>
+          <w:szCs w:val="18"/>
+        </w:rPr>
+        <w:t xml:space="preserve">Post-Internet period </w:t>
+      </w:r>
+      <w:r>
+        <w:rPr>
+          <w:rFonts w:cstheme="minorHAnsi"/>
+          <w:sz w:val="18"/>
+          <w:szCs w:val="18"/>
+        </w:rPr>
+        <w:t>an object having that status o</w:t>
+      </w:r>
+      <w:r>
+        <w:rPr>
+          <w:rFonts w:cstheme="minorHAnsi"/>
+          <w:sz w:val="18"/>
+          <w:szCs w:val="18"/>
+        </w:rPr>
+        <w:t xml:space="preserve">f a </w:t>
+      </w:r>
+      <w:r>
+        <w:rPr>
+          <w:rFonts w:cstheme="minorHAnsi"/>
+          <w:sz w:val="18"/>
+          <w:szCs w:val="18"/>
+        </w:rPr>
+        <w:t>“source object” or a “copy</w:t>
+      </w:r>
+      <w:r>
+        <w:rPr>
+          <w:rFonts w:cstheme="minorHAnsi"/>
+          <w:sz w:val="18"/>
+          <w:szCs w:val="18"/>
+        </w:rPr>
+        <w:t>” has no effect of one being greater than the other.</w:t>
+      </w:r>
+      <w:r>
+        <w:rPr>
+          <w:rFonts w:cstheme="minorHAnsi"/>
+          <w:sz w:val="18"/>
+          <w:szCs w:val="18"/>
+        </w:rPr>
+        <w:t xml:space="preserve"> However,</w:t>
+      </w:r>
+      <w:r>
+        <w:rPr>
+          <w:rFonts w:cstheme="minorHAnsi"/>
+          <w:sz w:val="18"/>
+          <w:szCs w:val="18"/>
+        </w:rPr>
+        <w:t xml:space="preserve"> </w:t>
+      </w:r>
+      <w:r>
+        <w:rPr>
+          <w:rFonts w:cstheme="minorHAnsi"/>
+          <w:sz w:val="18"/>
+          <w:szCs w:val="18"/>
+        </w:rPr>
+        <w:t xml:space="preserve">the </w:t>
+      </w:r>
+      <w:r>
+        <w:rPr>
+          <w:rFonts w:cstheme="minorHAnsi"/>
+          <w:sz w:val="18"/>
+          <w:szCs w:val="18"/>
+        </w:rPr>
+        <w:t>work itself and its execution</w:t>
+      </w:r>
+      <w:r>
+        <w:rPr>
+          <w:rFonts w:cstheme="minorHAnsi"/>
+          <w:sz w:val="18"/>
+          <w:szCs w:val="18"/>
+        </w:rPr>
+        <w:t xml:space="preserve"> can still be tied to them and have an effect on that value</w:t>
+      </w:r>
+      <w:r>
+        <w:rPr>
+          <w:rFonts w:cstheme="minorHAnsi"/>
+          <w:sz w:val="18"/>
+          <w:szCs w:val="18"/>
+        </w:rPr>
+        <w:t xml:space="preserve">. Just because </w:t>
+      </w:r>
+      <w:r>
+        <w:rPr>
+          <w:rFonts w:cstheme="minorHAnsi"/>
+          <w:sz w:val="18"/>
+          <w:szCs w:val="18"/>
+        </w:rPr>
+        <w:t xml:space="preserve">one is </w:t>
+      </w:r>
+      <w:r>
+        <w:rPr>
+          <w:rFonts w:cstheme="minorHAnsi"/>
+          <w:sz w:val="18"/>
+          <w:szCs w:val="18"/>
+        </w:rPr>
+        <w:t>the original does not mean that it is necessarily good</w:t>
+      </w:r>
+      <w:r>
+        <w:rPr>
+          <w:rFonts w:cstheme="minorHAnsi"/>
+          <w:sz w:val="18"/>
+          <w:szCs w:val="18"/>
+        </w:rPr>
+        <w:t xml:space="preserve"> or of value</w:t>
+      </w:r>
+      <w:r>
+        <w:rPr>
+          <w:rFonts w:cstheme="minorHAnsi"/>
+          <w:sz w:val="18"/>
+          <w:szCs w:val="18"/>
+        </w:rPr>
+        <w:t xml:space="preserve"> and same goes for a copy. </w:t>
+      </w:r>
+      <w:r>
+        <w:rPr>
+          <w:rFonts w:cstheme="minorHAnsi"/>
+          <w:sz w:val="18"/>
+          <w:szCs w:val="18"/>
+        </w:rPr>
+        <w:t>That said, there is still something important to say about tracing ideas</w:t>
+      </w:r>
+      <w:r>
+        <w:rPr>
+          <w:rFonts w:cstheme="minorHAnsi"/>
+          <w:sz w:val="18"/>
+          <w:szCs w:val="18"/>
+        </w:rPr>
+        <w:t xml:space="preserve"> or </w:t>
+      </w:r>
+      <w:r>
+        <w:rPr>
+          <w:rFonts w:cstheme="minorHAnsi"/>
+          <w:sz w:val="18"/>
+          <w:szCs w:val="18"/>
+        </w:rPr>
+        <w:t>inspiration</w:t>
+      </w:r>
+      <w:r>
+        <w:rPr>
+          <w:rFonts w:cstheme="minorHAnsi"/>
+          <w:sz w:val="18"/>
+          <w:szCs w:val="18"/>
+        </w:rPr>
+        <w:t xml:space="preserve"> </w:t>
+      </w:r>
+      <w:r>
+        <w:rPr>
+          <w:rFonts w:cstheme="minorHAnsi"/>
+          <w:sz w:val="18"/>
+          <w:szCs w:val="18"/>
+        </w:rPr>
+        <w:t xml:space="preserve">and </w:t>
+      </w:r>
+      <w:r>
+        <w:rPr>
+          <w:rFonts w:cstheme="minorHAnsi"/>
+          <w:sz w:val="18"/>
+          <w:szCs w:val="18"/>
+        </w:rPr>
+        <w:t>with that</w:t>
+      </w:r>
+      <w:r>
+        <w:rPr>
+          <w:rFonts w:cstheme="minorHAnsi"/>
+          <w:sz w:val="18"/>
+          <w:szCs w:val="18"/>
+        </w:rPr>
+        <w:t xml:space="preserve"> the importan</w:t>
+      </w:r>
+      <w:r>
+        <w:rPr>
+          <w:rFonts w:cstheme="minorHAnsi"/>
+          <w:sz w:val="18"/>
+          <w:szCs w:val="18"/>
+        </w:rPr>
+        <w:t>ce</w:t>
+      </w:r>
+      <w:r>
+        <w:rPr>
+          <w:rFonts w:cstheme="minorHAnsi"/>
+          <w:sz w:val="18"/>
+          <w:szCs w:val="18"/>
+        </w:rPr>
+        <w:t xml:space="preserve"> of </w:t>
+      </w:r>
+      <w:r>
+        <w:rPr>
+          <w:rFonts w:cstheme="minorHAnsi"/>
+          <w:sz w:val="18"/>
+          <w:szCs w:val="18"/>
+        </w:rPr>
+        <w:t xml:space="preserve">such </w:t>
+      </w:r>
+      <w:r>
+        <w:rPr>
+          <w:rFonts w:cstheme="minorHAnsi"/>
+          <w:sz w:val="18"/>
+          <w:szCs w:val="18"/>
+        </w:rPr>
+        <w:t xml:space="preserve">original </w:t>
+      </w:r>
+      <w:r>
+        <w:rPr>
+          <w:rFonts w:cstheme="minorHAnsi"/>
+          <w:sz w:val="18"/>
+          <w:szCs w:val="18"/>
+        </w:rPr>
+        <w:t>copies</w:t>
+      </w:r>
+      <w:r>
+        <w:rPr>
+          <w:rFonts w:cstheme="minorHAnsi"/>
+          <w:sz w:val="18"/>
+          <w:szCs w:val="18"/>
+        </w:rPr>
+        <w:t xml:space="preserve"> allowing for that inspiration at times</w:t>
+      </w:r>
+      <w:r>
+        <w:rPr>
+          <w:rFonts w:cstheme="minorHAnsi"/>
+          <w:sz w:val="18"/>
+          <w:szCs w:val="18"/>
+        </w:rPr>
+        <w:t>.</w:t>
+      </w:r>
+      <w:r>
+        <w:rPr>
+          <w:rFonts w:cstheme="minorHAnsi"/>
+          <w:sz w:val="18"/>
+          <w:szCs w:val="18"/>
+        </w:rPr>
+        <w:t xml:space="preserve"> It is true that in </w:t>
+      </w:r>
+      <w:r>
+        <w:rPr>
+          <w:rFonts w:cstheme="minorHAnsi"/>
+          <w:sz w:val="18"/>
+          <w:szCs w:val="18"/>
+        </w:rPr>
+        <w:t>today’s ever</w:t>
+      </w:r>
+      <w:r>
+        <w:rPr>
+          <w:rFonts w:cstheme="minorHAnsi"/>
+          <w:sz w:val="18"/>
+          <w:szCs w:val="18"/>
+        </w:rPr>
+        <w:t xml:space="preserve"> stimulating world, it is difficult to say where original ideas originate and if they even exist to a degree</w:t>
+      </w:r>
+      <w:r>
+        <w:rPr>
+          <w:rFonts w:cstheme="minorHAnsi"/>
+          <w:sz w:val="18"/>
+          <w:szCs w:val="18"/>
+        </w:rPr>
+        <w:t>. H</w:t>
+      </w:r>
+      <w:r>
+        <w:rPr>
+          <w:rFonts w:cstheme="minorHAnsi"/>
+          <w:sz w:val="18"/>
+          <w:szCs w:val="18"/>
+        </w:rPr>
+        <w:t>owever, one</w:t>
+      </w:r>
+      <w:r>
+        <w:rPr>
+          <w:rFonts w:cstheme="minorHAnsi"/>
+          <w:sz w:val="18"/>
+          <w:szCs w:val="18"/>
+        </w:rPr>
+        <w:t>’</w:t>
+      </w:r>
+      <w:r>
+        <w:rPr>
+          <w:rFonts w:cstheme="minorHAnsi"/>
+          <w:sz w:val="18"/>
+          <w:szCs w:val="18"/>
+        </w:rPr>
+        <w:t xml:space="preserve">s acknowledgement for this limbo between what is an original source should to </w:t>
+      </w:r>
+      <w:r>
+        <w:rPr>
+          <w:rFonts w:cstheme="minorHAnsi"/>
+          <w:sz w:val="18"/>
+          <w:szCs w:val="18"/>
+        </w:rPr>
+        <w:t xml:space="preserve">not </w:t>
+      </w:r>
+      <w:r>
+        <w:rPr>
+          <w:rFonts w:cstheme="minorHAnsi"/>
+          <w:sz w:val="18"/>
+          <w:szCs w:val="18"/>
+        </w:rPr>
+        <w:t xml:space="preserve">deter one from doing their best to give credit to </w:t>
+      </w:r>
+      <w:r>
+        <w:rPr>
+          <w:rFonts w:cstheme="minorHAnsi"/>
+          <w:sz w:val="18"/>
+          <w:szCs w:val="18"/>
+        </w:rPr>
+        <w:t>work that influenced them. It is easy to dismiss the work that goes into creating art</w:t>
+      </w:r>
+      <w:r>
+        <w:rPr>
+          <w:rFonts w:cstheme="minorHAnsi"/>
+          <w:sz w:val="18"/>
+          <w:szCs w:val="18"/>
+        </w:rPr>
+        <w:t xml:space="preserve">, especially with the </w:t>
+      </w:r>
+      <w:r>
+        <w:rPr>
+          <w:rFonts w:cstheme="minorHAnsi"/>
+          <w:sz w:val="18"/>
+          <w:szCs w:val="18"/>
+        </w:rPr>
+        <w:t xml:space="preserve">Post-Internet period </w:t>
+      </w:r>
+      <w:r>
+        <w:rPr>
+          <w:rFonts w:cstheme="minorHAnsi"/>
+          <w:sz w:val="18"/>
+          <w:szCs w:val="18"/>
+        </w:rPr>
+        <w:t xml:space="preserve">where </w:t>
+      </w:r>
+      <w:r>
+        <w:rPr>
+          <w:rFonts w:cstheme="minorHAnsi"/>
+          <w:sz w:val="18"/>
+          <w:szCs w:val="18"/>
+        </w:rPr>
+        <w:t>the physical form is less depended upon</w:t>
+      </w:r>
+      <w:r>
+        <w:rPr>
+          <w:rFonts w:cstheme="minorHAnsi"/>
+          <w:sz w:val="18"/>
+          <w:szCs w:val="18"/>
+        </w:rPr>
+        <w:t xml:space="preserve"> however, that work</w:t>
+      </w:r>
+      <w:r>
+        <w:rPr>
+          <w:rFonts w:cstheme="minorHAnsi"/>
+          <w:sz w:val="18"/>
+          <w:szCs w:val="18"/>
+        </w:rPr>
+        <w:t xml:space="preserve"> and </w:t>
+      </w:r>
+      <w:r>
+        <w:rPr>
+          <w:rFonts w:cstheme="minorHAnsi"/>
+          <w:sz w:val="18"/>
+          <w:szCs w:val="18"/>
+        </w:rPr>
+        <w:t>creativ</w:t>
+      </w:r>
+      <w:r>
+        <w:rPr>
+          <w:rFonts w:cstheme="minorHAnsi"/>
+          <w:sz w:val="18"/>
+          <w:szCs w:val="18"/>
+        </w:rPr>
+        <w:t>ity</w:t>
+      </w:r>
+      <w:r>
+        <w:rPr>
+          <w:rFonts w:cstheme="minorHAnsi"/>
+          <w:sz w:val="18"/>
+          <w:szCs w:val="18"/>
+        </w:rPr>
+        <w:t>, should still be held to</w:t>
+      </w:r>
+      <w:r>
+        <w:rPr>
+          <w:rFonts w:cstheme="minorHAnsi"/>
+          <w:sz w:val="18"/>
+          <w:szCs w:val="18"/>
+        </w:rPr>
+        <w:t xml:space="preserve"> artists.</w:t>
+      </w:r>
+    </w:p>
+    <w:p>
+      <w:pPr>
         <w:tabs>
           <w:tab w:val="left" w:pos="180"/>
         </w:tabs>
         <w:spacing w:line="276" w:lineRule="auto"/>
-        <w:ind w:left="180"/>
+        <w:rPr>
+          <w:rFonts w:cstheme="minorHAnsi"/>
+          <w:sz w:val="18"/>
+          <w:szCs w:val="18"/>
+        </w:rPr>
+      </w:pPr>
+      <w:r>
         <w:rPr>
           <w:rFonts w:cstheme="minorHAnsi"/>
           <w:b/>
           <w:bCs/>
-          <w:sz w:val="18"/>
-          <w:szCs w:val="18"/>
-        </w:rPr>
-      </w:pPr>
+          <w:i/>
+          <w:iCs/>
+          <w:sz w:val="18"/>
+          <w:szCs w:val="18"/>
+        </w:rPr>
+        <w:t xml:space="preserve"> </w:t>
+      </w:r>
     </w:p>
     <w:p>
       <w:pPr>
@@ -1568,18 +2340,26 @@
           <w:rFonts w:cstheme="minorHAnsi"/>
           <w:b/>
           <w:bCs/>
-          <w:i/>
-          <w:iCs/>
-          <w:sz w:val="18"/>
-          <w:szCs w:val="18"/>
-        </w:rPr>
-        <w:t>“in a cultural climate where we have accepted that the singular qualification for the moniker ‘art’ is the intention of any one individual to label it as such.”</w:t>
+          <w:sz w:val="18"/>
+          <w:szCs w:val="18"/>
+        </w:rPr>
+        <w:t xml:space="preserve"> </w:t>
       </w:r>
       <w:r>
         <w:rPr>
           <w:rFonts w:cstheme="minorHAnsi"/>
           <w:b/>
           <w:bCs/>
+          <w:sz w:val="18"/>
+          <w:szCs w:val="18"/>
+        </w:rPr>
+        <w:t>“The use of “We” is not to advocate solely for participatory structures of art but to insist on a participatory view of culture at large, and ultimately of taking iconoclasm itself as a quotidian activity.”</w:t>
+      </w:r>
+      <w:r>
+        <w:rPr>
+          <w:rFonts w:cstheme="minorHAnsi"/>
+          <w:b/>
+          <w:bCs/>
           <w:i/>
           <w:iCs/>
           <w:sz w:val="18"/>
@@ -1605,7 +2385,7 @@
           <w:sz w:val="18"/>
           <w:szCs w:val="18"/>
         </w:rPr>
-        <w:t>5</w:t>
+        <w:t>6</w:t>
       </w:r>
       <w:r>
         <w:rPr>
@@ -1625,38 +2405,17 @@
           <w:sz w:val="18"/>
           <w:szCs w:val="18"/>
         </w:rPr>
-        <w:t>4</w:t>
-      </w:r>
-      <w:r>
-        <w:rPr>
-          <w:rFonts w:cstheme="minorHAnsi"/>
-          <w:i/>
-          <w:iCs/>
-          <w:sz w:val="18"/>
-          <w:szCs w:val="18"/>
-          <w:vertAlign w:val="superscript"/>
-        </w:rPr>
-        <w:t>th</w:t>
-      </w:r>
-      <w:r>
-        <w:rPr>
-          <w:rFonts w:cstheme="minorHAnsi"/>
-          <w:i/>
-          <w:iCs/>
-          <w:sz w:val="18"/>
-          <w:szCs w:val="18"/>
-        </w:rPr>
-        <w:t xml:space="preserve"> </w:t>
-      </w:r>
-      <w:r>
-        <w:rPr>
-          <w:rFonts w:cstheme="minorHAnsi"/>
-          <w:i/>
-          <w:iCs/>
-          <w:sz w:val="18"/>
-          <w:szCs w:val="18"/>
-        </w:rPr>
-        <w:t>paragraph)</w:t>
+        <w:t>last</w:t>
+      </w:r>
+      <w:r>
+        <w:rPr>
+          <w:rFonts w:cstheme="minorHAnsi"/>
+          <w:i/>
+          <w:iCs/>
+          <w:sz w:val="18"/>
+          <w:szCs w:val="18"/>
+        </w:rPr>
+        <w:t xml:space="preserve"> paragraph)</w:t>
       </w:r>
     </w:p>
     <w:p>
@@ -1678,6 +2437,29 @@
     </w:p>
     <w:p>
       <w:pPr>
+        <w:tabs>
+          <w:tab w:val="left" w:pos="180"/>
+        </w:tabs>
+        <w:spacing w:line="276" w:lineRule="auto"/>
+        <w:rPr>
+          <w:rFonts w:cstheme="minorHAnsi"/>
+          <w:sz w:val="18"/>
+          <w:szCs w:val="18"/>
+          <w:u w:val="single"/>
+        </w:rPr>
+      </w:pPr>
+      <w:r>
+        <w:rPr>
+          <w:rFonts w:cstheme="minorHAnsi"/>
+          <w:sz w:val="18"/>
+          <w:szCs w:val="18"/>
+          <w:u w:val="single"/>
+        </w:rPr>
+        <w:t>context</w:t>
+      </w:r>
+    </w:p>
+    <w:p>
+      <w:pPr>
         <w:pStyle w:val="ListParagraph"/>
         <w:tabs>
           <w:tab w:val="left" w:pos="180"/>
@@ -1688,44 +2470,119 @@
           <w:rFonts w:cstheme="minorHAnsi"/>
           <w:sz w:val="18"/>
           <w:szCs w:val="18"/>
-          <w:u w:val="single"/>
-        </w:rPr>
-      </w:pPr>
-      <w:r>
-        <w:rPr>
-          <w:rFonts w:cstheme="minorHAnsi"/>
-          <w:sz w:val="18"/>
-          <w:szCs w:val="18"/>
-          <w:u w:val="single"/>
-        </w:rPr>
-        <w:t>context</w:t>
-      </w:r>
-    </w:p>
-    <w:p>
-      <w:pPr>
-        <w:pStyle w:val="ListParagraph"/>
-        <w:numPr>
-          <w:ilvl w:val="0"/>
-          <w:numId w:val="4"/>
-        </w:numPr>
-        <w:tabs>
-          <w:tab w:val="left" w:pos="180"/>
-        </w:tabs>
-        <w:spacing w:line="276" w:lineRule="auto"/>
-        <w:ind w:left="360" w:hanging="180"/>
-        <w:rPr>
-          <w:rFonts w:cstheme="minorHAnsi"/>
-          <w:sz w:val="18"/>
-          <w:szCs w:val="18"/>
-        </w:rPr>
-      </w:pPr>
-      <w:r>
-        <w:rPr>
-          <w:rFonts w:cstheme="minorHAnsi"/>
-          <w:sz w:val="18"/>
-          <w:szCs w:val="18"/>
-        </w:rPr>
-        <w:t>“The use of “We” is not to advocate solely for participatory structures of art but to insist on a participatory view of culture at large, and ultimately of taking iconoclasm itself as a quotidian activity.”</w:t>
+        </w:rPr>
+      </w:pPr>
+      <w:r>
+        <w:rPr>
+          <w:rFonts w:cstheme="minorHAnsi"/>
+          <w:sz w:val="18"/>
+          <w:szCs w:val="18"/>
+        </w:rPr>
+        <w:t xml:space="preserve">This is said </w:t>
+      </w:r>
+      <w:r>
+        <w:rPr>
+          <w:rFonts w:cstheme="minorHAnsi"/>
+          <w:sz w:val="18"/>
+          <w:szCs w:val="18"/>
+        </w:rPr>
+        <w:t xml:space="preserve">regarding </w:t>
+      </w:r>
+      <w:r>
+        <w:rPr>
+          <w:rFonts w:cstheme="minorHAnsi"/>
+          <w:sz w:val="18"/>
+          <w:szCs w:val="18"/>
+        </w:rPr>
+        <w:t xml:space="preserve">the </w:t>
+      </w:r>
+      <w:r>
+        <w:rPr>
+          <w:rFonts w:cstheme="minorHAnsi"/>
+          <w:sz w:val="18"/>
+          <w:szCs w:val="18"/>
+        </w:rPr>
+        <w:t>aspect of observing art and the common occurrence of</w:t>
+      </w:r>
+      <w:r>
+        <w:rPr>
+          <w:rFonts w:cstheme="minorHAnsi"/>
+          <w:sz w:val="18"/>
+          <w:szCs w:val="18"/>
+        </w:rPr>
+        <w:t xml:space="preserve"> a viewe</w:t>
+      </w:r>
+      <w:r>
+        <w:rPr>
+          <w:rFonts w:cstheme="minorHAnsi"/>
+          <w:sz w:val="18"/>
+          <w:szCs w:val="18"/>
+        </w:rPr>
+        <w:t xml:space="preserve">rs making </w:t>
+      </w:r>
+      <w:r>
+        <w:rPr>
+          <w:rFonts w:cstheme="minorHAnsi"/>
+          <w:sz w:val="18"/>
+          <w:szCs w:val="18"/>
+        </w:rPr>
+        <w:t xml:space="preserve">dissatisfactory </w:t>
+      </w:r>
+      <w:r>
+        <w:rPr>
+          <w:rFonts w:cstheme="minorHAnsi"/>
+          <w:sz w:val="18"/>
+          <w:szCs w:val="18"/>
+        </w:rPr>
+        <w:t>comments in</w:t>
+      </w:r>
+      <w:r>
+        <w:rPr>
+          <w:rFonts w:cstheme="minorHAnsi"/>
+          <w:sz w:val="18"/>
+          <w:szCs w:val="18"/>
+        </w:rPr>
+        <w:t xml:space="preserve"> which </w:t>
+      </w:r>
+      <w:r>
+        <w:rPr>
+          <w:rFonts w:cstheme="minorHAnsi"/>
+          <w:sz w:val="18"/>
+          <w:szCs w:val="18"/>
+        </w:rPr>
+        <w:t xml:space="preserve">insinuates that to satisfy the viewer, the artist should be the one doing the </w:t>
+      </w:r>
+      <w:r>
+        <w:rPr>
+          <w:rFonts w:cstheme="minorHAnsi"/>
+          <w:sz w:val="18"/>
+          <w:szCs w:val="18"/>
+        </w:rPr>
+        <w:t xml:space="preserve">changes or the </w:t>
+      </w:r>
+      <w:r>
+        <w:rPr>
+          <w:rFonts w:cstheme="minorHAnsi"/>
+          <w:sz w:val="18"/>
+          <w:szCs w:val="18"/>
+        </w:rPr>
+        <w:t>work to do so</w:t>
+      </w:r>
+      <w:r>
+        <w:rPr>
+          <w:rFonts w:cstheme="minorHAnsi"/>
+          <w:sz w:val="18"/>
+          <w:szCs w:val="18"/>
+        </w:rPr>
+        <w:t xml:space="preserve">. </w:t>
+      </w:r>
+      <w:r>
+        <w:rPr>
+          <w:rFonts w:cstheme="minorHAnsi"/>
+          <w:sz w:val="18"/>
+          <w:szCs w:val="18"/>
+        </w:rPr>
+        <w:t xml:space="preserve">Vierkant argues that </w:t>
       </w:r>
     </w:p>
     <w:p>
@@ -1755,17 +2612,75 @@
           <w:rFonts w:cstheme="minorHAnsi"/>
           <w:sz w:val="18"/>
           <w:szCs w:val="18"/>
-          <w:u w:val="single"/>
-        </w:rPr>
-      </w:pPr>
-      <w:r>
-        <w:rPr>
-          <w:rFonts w:cstheme="minorHAnsi"/>
-          <w:sz w:val="18"/>
-          <w:szCs w:val="18"/>
-          <w:u w:val="single"/>
-        </w:rPr>
-        <w:t>analysis</w:t>
+        </w:rPr>
+      </w:pPr>
+      <w:r>
+        <w:rPr>
+          <w:rFonts w:cstheme="minorHAnsi"/>
+          <w:i/>
+          <w:iCs/>
+          <w:sz w:val="18"/>
+          <w:szCs w:val="18"/>
+        </w:rPr>
+        <w:t>“</w:t>
+      </w:r>
+      <w:r>
+        <w:rPr>
+          <w:rFonts w:cstheme="minorHAnsi"/>
+          <w:i/>
+          <w:iCs/>
+          <w:sz w:val="18"/>
+          <w:szCs w:val="18"/>
+        </w:rPr>
+        <w:t>“They” venerates this absoluteness,</w:t>
+      </w:r>
+      <w:r>
+        <w:rPr>
+          <w:rFonts w:cstheme="minorHAnsi"/>
+          <w:i/>
+          <w:iCs/>
+          <w:sz w:val="18"/>
+          <w:szCs w:val="18"/>
+        </w:rPr>
+        <w:t xml:space="preserve"> </w:t>
+      </w:r>
+      <w:r>
+        <w:rPr>
+          <w:rFonts w:cstheme="minorHAnsi"/>
+          <w:i/>
+          <w:iCs/>
+          <w:sz w:val="18"/>
+          <w:szCs w:val="18"/>
+        </w:rPr>
+        <w:t>sanctifies it, while its opposite, “We,” postures towards the creation of an alternative and constitutes an actual</w:t>
+      </w:r>
+      <w:r>
+        <w:rPr>
+          <w:rFonts w:cstheme="minorHAnsi"/>
+          <w:i/>
+          <w:iCs/>
+          <w:sz w:val="18"/>
+          <w:szCs w:val="18"/>
+        </w:rPr>
+        <w:t xml:space="preserve"> </w:t>
+      </w:r>
+      <w:r>
+        <w:rPr>
+          <w:rFonts w:cstheme="minorHAnsi"/>
+          <w:i/>
+          <w:iCs/>
+          <w:sz w:val="18"/>
+          <w:szCs w:val="18"/>
+        </w:rPr>
+        <w:t>schism</w:t>
+      </w:r>
+      <w:r>
+        <w:rPr>
+          <w:rFonts w:cstheme="minorHAnsi"/>
+          <w:sz w:val="18"/>
+          <w:szCs w:val="18"/>
+        </w:rPr>
+        <w:t>”</w:t>
       </w:r>
     </w:p>
     <w:p>
@@ -1782,6 +2697,749 @@
           <w:szCs w:val="18"/>
         </w:rPr>
       </w:pPr>
+    </w:p>
+    <w:p>
+      <w:pPr>
+        <w:pStyle w:val="ListParagraph"/>
+        <w:tabs>
+          <w:tab w:val="left" w:pos="180"/>
+        </w:tabs>
+        <w:spacing w:line="276" w:lineRule="auto"/>
+        <w:ind w:left="180"/>
+        <w:rPr>
+          <w:rFonts w:cstheme="minorHAnsi"/>
+          <w:sz w:val="18"/>
+          <w:szCs w:val="18"/>
+        </w:rPr>
+      </w:pPr>
+      <w:r>
+        <w:rPr>
+          <w:rFonts w:cstheme="minorHAnsi"/>
+          <w:sz w:val="18"/>
+          <w:szCs w:val="18"/>
+        </w:rPr>
+        <w:t xml:space="preserve">and so one should take that criticism and use that as inspiration to accomplish that themselves. </w:t>
+      </w:r>
+      <w:r>
+        <w:rPr>
+          <w:rFonts w:cstheme="minorHAnsi"/>
+          <w:sz w:val="18"/>
+          <w:szCs w:val="18"/>
+        </w:rPr>
+        <w:t>Given the art and methods to accomplish i</w:t>
+      </w:r>
+      <w:r>
+        <w:rPr>
+          <w:rFonts w:cstheme="minorHAnsi"/>
+          <w:sz w:val="18"/>
+          <w:szCs w:val="18"/>
+        </w:rPr>
+        <w:t>t</w:t>
+      </w:r>
+      <w:r>
+        <w:rPr>
+          <w:rFonts w:cstheme="minorHAnsi"/>
+          <w:sz w:val="18"/>
+          <w:szCs w:val="18"/>
+        </w:rPr>
+        <w:t xml:space="preserve"> are so accessible through the internet</w:t>
+      </w:r>
+      <w:r>
+        <w:rPr>
+          <w:rFonts w:cstheme="minorHAnsi"/>
+          <w:sz w:val="18"/>
+          <w:szCs w:val="18"/>
+        </w:rPr>
+        <w:t xml:space="preserve"> today</w:t>
+      </w:r>
+      <w:r>
+        <w:rPr>
+          <w:rFonts w:cstheme="minorHAnsi"/>
+          <w:sz w:val="18"/>
+          <w:szCs w:val="18"/>
+        </w:rPr>
+        <w:t xml:space="preserve">, why not do it yourself. </w:t>
+      </w:r>
+      <w:r>
+        <w:rPr>
+          <w:rFonts w:cstheme="minorHAnsi"/>
+          <w:sz w:val="18"/>
+          <w:szCs w:val="18"/>
+        </w:rPr>
+        <w:t xml:space="preserve">This thus furthering this idea of </w:t>
+      </w:r>
+      <w:r>
+        <w:rPr>
+          <w:rFonts w:cstheme="minorHAnsi"/>
+          <w:sz w:val="18"/>
+          <w:szCs w:val="18"/>
+        </w:rPr>
+        <w:t xml:space="preserve">the </w:t>
+      </w:r>
+      <w:r>
+        <w:rPr>
+          <w:rFonts w:cstheme="minorHAnsi"/>
+          <w:sz w:val="18"/>
+          <w:szCs w:val="18"/>
+        </w:rPr>
+        <w:t xml:space="preserve">Post-Internet period </w:t>
+      </w:r>
+      <w:r>
+        <w:rPr>
+          <w:rFonts w:cstheme="minorHAnsi"/>
+          <w:sz w:val="18"/>
+          <w:szCs w:val="18"/>
+        </w:rPr>
+        <w:t>where original copies and copies a</w:t>
+      </w:r>
+      <w:r>
+        <w:rPr>
+          <w:rFonts w:cstheme="minorHAnsi"/>
+          <w:sz w:val="18"/>
+          <w:szCs w:val="18"/>
+        </w:rPr>
+        <w:t>re</w:t>
+      </w:r>
+      <w:r>
+        <w:rPr>
+          <w:rFonts w:cstheme="minorHAnsi"/>
+          <w:sz w:val="18"/>
+          <w:szCs w:val="18"/>
+        </w:rPr>
+        <w:t xml:space="preserve"> </w:t>
+      </w:r>
+      <w:r>
+        <w:rPr>
+          <w:rFonts w:cstheme="minorHAnsi"/>
+          <w:sz w:val="18"/>
+          <w:szCs w:val="18"/>
+        </w:rPr>
+        <w:t xml:space="preserve">rampant. Why not take advantage of that to bind </w:t>
+      </w:r>
+      <w:r>
+        <w:rPr>
+          <w:rFonts w:cstheme="minorHAnsi"/>
+          <w:sz w:val="18"/>
+          <w:szCs w:val="18"/>
+        </w:rPr>
+        <w:t>this relationship between the artist and the viewer.</w:t>
+      </w:r>
+      <w:r>
+        <w:rPr>
+          <w:rFonts w:cstheme="minorHAnsi"/>
+          <w:sz w:val="18"/>
+          <w:szCs w:val="18"/>
+        </w:rPr>
+        <w:t xml:space="preserve"> Vierkant </w:t>
+      </w:r>
+      <w:r>
+        <w:rPr>
+          <w:rFonts w:cstheme="minorHAnsi"/>
+          <w:sz w:val="18"/>
+          <w:szCs w:val="18"/>
+        </w:rPr>
+        <w:t>continues to summarize this beautifully with:</w:t>
+      </w:r>
+    </w:p>
+    <w:p>
+      <w:pPr>
+        <w:pStyle w:val="ListParagraph"/>
+        <w:tabs>
+          <w:tab w:val="left" w:pos="180"/>
+        </w:tabs>
+        <w:spacing w:line="276" w:lineRule="auto"/>
+        <w:ind w:left="180"/>
+        <w:rPr>
+          <w:rFonts w:cstheme="minorHAnsi"/>
+          <w:sz w:val="18"/>
+          <w:szCs w:val="18"/>
+        </w:rPr>
+      </w:pPr>
+    </w:p>
+    <w:p>
+      <w:pPr>
+        <w:pStyle w:val="ListParagraph"/>
+        <w:tabs>
+          <w:tab w:val="left" w:pos="180"/>
+        </w:tabs>
+        <w:spacing w:line="276" w:lineRule="auto"/>
+        <w:ind w:left="180"/>
+        <w:rPr>
+          <w:rFonts w:cstheme="minorHAnsi"/>
+          <w:i/>
+          <w:iCs/>
+          <w:sz w:val="18"/>
+          <w:szCs w:val="18"/>
+        </w:rPr>
+      </w:pPr>
+      <w:r>
+        <w:rPr>
+          <w:rFonts w:cstheme="minorHAnsi"/>
+          <w:i/>
+          <w:iCs/>
+          <w:sz w:val="18"/>
+          <w:szCs w:val="18"/>
+        </w:rPr>
+        <w:t>“</w:t>
+      </w:r>
+      <w:r>
+        <w:rPr>
+          <w:rFonts w:cstheme="minorHAnsi"/>
+          <w:i/>
+          <w:iCs/>
+          <w:sz w:val="18"/>
+          <w:szCs w:val="18"/>
+        </w:rPr>
+        <w:t>These are conditions endemic to Post-Internet society, allowing for a ubiquitous authorship which challenges</w:t>
+      </w:r>
+    </w:p>
+    <w:p>
+      <w:pPr>
+        <w:pStyle w:val="ListParagraph"/>
+        <w:tabs>
+          <w:tab w:val="left" w:pos="180"/>
+        </w:tabs>
+        <w:spacing w:line="276" w:lineRule="auto"/>
+        <w:ind w:left="180"/>
+        <w:rPr>
+          <w:rFonts w:cstheme="minorHAnsi"/>
+          <w:i/>
+          <w:iCs/>
+          <w:sz w:val="18"/>
+          <w:szCs w:val="18"/>
+        </w:rPr>
+      </w:pPr>
+      <w:r>
+        <w:rPr>
+          <w:rFonts w:cstheme="minorHAnsi"/>
+          <w:i/>
+          <w:iCs/>
+          <w:sz w:val="18"/>
+          <w:szCs w:val="18"/>
+        </w:rPr>
+        <w:t>notions of the “definitive history” or the “original copy.” Just as Barthes' proclamation of the “death of the author” is</w:t>
+      </w:r>
+    </w:p>
+    <w:p>
+      <w:pPr>
+        <w:pStyle w:val="ListParagraph"/>
+        <w:tabs>
+          <w:tab w:val="left" w:pos="180"/>
+        </w:tabs>
+        <w:spacing w:line="276" w:lineRule="auto"/>
+        <w:ind w:left="180"/>
+        <w:rPr>
+          <w:rFonts w:cstheme="minorHAnsi"/>
+          <w:i/>
+          <w:iCs/>
+          <w:sz w:val="18"/>
+          <w:szCs w:val="18"/>
+        </w:rPr>
+      </w:pPr>
+      <w:r>
+        <w:rPr>
+          <w:rFonts w:cstheme="minorHAnsi"/>
+          <w:i/>
+          <w:iCs/>
+          <w:sz w:val="18"/>
+          <w:szCs w:val="18"/>
+        </w:rPr>
+        <w:t>in fact a celebration of the “birth of the reader” and the “overthrow[ing of] the myth,” culture Post-Internet is made</w:t>
+      </w:r>
+    </w:p>
+    <w:p>
+      <w:pPr>
+        <w:pStyle w:val="ListParagraph"/>
+        <w:tabs>
+          <w:tab w:val="left" w:pos="180"/>
+        </w:tabs>
+        <w:spacing w:line="276" w:lineRule="auto"/>
+        <w:ind w:left="180"/>
+        <w:rPr>
+          <w:rFonts w:cstheme="minorHAnsi"/>
+          <w:i/>
+          <w:iCs/>
+          <w:sz w:val="18"/>
+          <w:szCs w:val="18"/>
+        </w:rPr>
+      </w:pPr>
+      <w:r>
+        <w:rPr>
+          <w:rFonts w:cstheme="minorHAnsi"/>
+          <w:i/>
+          <w:iCs/>
+          <w:sz w:val="18"/>
+          <w:szCs w:val="18"/>
+        </w:rPr>
+        <w:t>up of reader-authors who by necessity must regard all cultural output as an idea or work in progress able to be</w:t>
+      </w:r>
+    </w:p>
+    <w:p>
+      <w:pPr>
+        <w:pStyle w:val="ListParagraph"/>
+        <w:tabs>
+          <w:tab w:val="left" w:pos="180"/>
+        </w:tabs>
+        <w:spacing w:line="276" w:lineRule="auto"/>
+        <w:ind w:left="180"/>
+        <w:rPr>
+          <w:rFonts w:cstheme="minorHAnsi"/>
+          <w:i/>
+          <w:iCs/>
+          <w:sz w:val="18"/>
+          <w:szCs w:val="18"/>
+        </w:rPr>
+      </w:pPr>
+      <w:r>
+        <w:rPr>
+          <w:rFonts w:cstheme="minorHAnsi"/>
+          <w:i/>
+          <w:iCs/>
+          <w:sz w:val="18"/>
+          <w:szCs w:val="18"/>
+        </w:rPr>
+        <w:t>taken up and continued by any of its viewers</w:t>
+      </w:r>
+      <w:r>
+        <w:rPr>
+          <w:rFonts w:cstheme="minorHAnsi"/>
+          <w:i/>
+          <w:iCs/>
+          <w:sz w:val="18"/>
+          <w:szCs w:val="18"/>
+        </w:rPr>
+        <w:t>”</w:t>
+      </w:r>
+    </w:p>
+    <w:p>
+      <w:pPr>
+        <w:pStyle w:val="ListParagraph"/>
+        <w:tabs>
+          <w:tab w:val="left" w:pos="180"/>
+        </w:tabs>
+        <w:spacing w:line="276" w:lineRule="auto"/>
+        <w:ind w:left="180"/>
+        <w:rPr>
+          <w:rFonts w:cstheme="minorHAnsi"/>
+          <w:sz w:val="18"/>
+          <w:szCs w:val="18"/>
+        </w:rPr>
+      </w:pPr>
+    </w:p>
+    <w:p>
+      <w:pPr>
+        <w:tabs>
+          <w:tab w:val="left" w:pos="180"/>
+        </w:tabs>
+        <w:spacing w:line="276" w:lineRule="auto"/>
+        <w:rPr>
+          <w:rFonts w:cstheme="minorHAnsi"/>
+          <w:sz w:val="18"/>
+          <w:szCs w:val="18"/>
+          <w:u w:val="single"/>
+        </w:rPr>
+      </w:pPr>
+      <w:r>
+        <w:rPr>
+          <w:rFonts w:cstheme="minorHAnsi"/>
+          <w:sz w:val="18"/>
+          <w:szCs w:val="18"/>
+          <w:u w:val="single"/>
+        </w:rPr>
+        <w:t>analysis</w:t>
+      </w:r>
+    </w:p>
+    <w:p>
+      <w:pPr>
+        <w:pStyle w:val="ListParagraph"/>
+        <w:tabs>
+          <w:tab w:val="left" w:pos="180"/>
+        </w:tabs>
+        <w:spacing w:line="276" w:lineRule="auto"/>
+        <w:ind w:left="180"/>
+        <w:rPr>
+          <w:rFonts w:cstheme="minorHAnsi"/>
+          <w:sz w:val="18"/>
+          <w:szCs w:val="18"/>
+        </w:rPr>
+      </w:pPr>
+      <w:r>
+        <w:rPr>
+          <w:rFonts w:cstheme="minorHAnsi"/>
+          <w:sz w:val="18"/>
+          <w:szCs w:val="18"/>
+        </w:rPr>
+        <w:t>There was a mention of this idea that only the artist</w:t>
+      </w:r>
+      <w:r>
+        <w:rPr>
+          <w:rFonts w:cstheme="minorHAnsi"/>
+          <w:sz w:val="18"/>
+          <w:szCs w:val="18"/>
+        </w:rPr>
+        <w:t>/author</w:t>
+      </w:r>
+      <w:r>
+        <w:rPr>
+          <w:rFonts w:cstheme="minorHAnsi"/>
+          <w:sz w:val="18"/>
+          <w:szCs w:val="18"/>
+        </w:rPr>
+        <w:t xml:space="preserve"> </w:t>
+      </w:r>
+      <w:r>
+        <w:rPr>
+          <w:rFonts w:cstheme="minorHAnsi"/>
+          <w:sz w:val="18"/>
+          <w:szCs w:val="18"/>
+        </w:rPr>
+        <w:t>or the higher members in society were the on</w:t>
+      </w:r>
+      <w:r>
+        <w:rPr>
+          <w:rFonts w:cstheme="minorHAnsi"/>
+          <w:sz w:val="18"/>
+          <w:szCs w:val="18"/>
+        </w:rPr>
+        <w:t>es able to act on criticism and thus this segregation between the author and the viewer arose</w:t>
+      </w:r>
+      <w:r>
+        <w:rPr>
+          <w:rFonts w:cstheme="minorHAnsi"/>
+          <w:sz w:val="18"/>
+          <w:szCs w:val="18"/>
+        </w:rPr>
+        <w:t xml:space="preserve"> and how that is not the case anymore. Given internet, our access to </w:t>
+      </w:r>
+      <w:r>
+        <w:rPr>
+          <w:rFonts w:cstheme="minorHAnsi"/>
+          <w:sz w:val="18"/>
+          <w:szCs w:val="18"/>
+        </w:rPr>
+        <w:t>skills, information, and the ability to make changes</w:t>
+      </w:r>
+      <w:r>
+        <w:rPr>
+          <w:rFonts w:cstheme="minorHAnsi"/>
+          <w:sz w:val="18"/>
+          <w:szCs w:val="18"/>
+        </w:rPr>
+        <w:t xml:space="preserve"> </w:t>
+      </w:r>
+      <w:r>
+        <w:rPr>
+          <w:rFonts w:cstheme="minorHAnsi"/>
+          <w:sz w:val="18"/>
+          <w:szCs w:val="18"/>
+        </w:rPr>
+        <w:t xml:space="preserve">has most </w:t>
+      </w:r>
+      <w:r>
+        <w:rPr>
+          <w:rFonts w:cstheme="minorHAnsi"/>
+          <w:sz w:val="18"/>
+          <w:szCs w:val="18"/>
+        </w:rPr>
+        <w:t>definitely</w:t>
+      </w:r>
+      <w:r>
+        <w:rPr>
+          <w:rFonts w:cstheme="minorHAnsi"/>
+          <w:sz w:val="18"/>
+          <w:szCs w:val="18"/>
+        </w:rPr>
+        <w:t xml:space="preserve"> increased </w:t>
+      </w:r>
+      <w:r>
+        <w:rPr>
+          <w:rFonts w:cstheme="minorHAnsi"/>
+          <w:sz w:val="18"/>
+          <w:szCs w:val="18"/>
+        </w:rPr>
+        <w:t xml:space="preserve">our ability </w:t>
+      </w:r>
+      <w:r>
+        <w:rPr>
+          <w:rFonts w:cstheme="minorHAnsi"/>
+          <w:sz w:val="18"/>
+          <w:szCs w:val="18"/>
+        </w:rPr>
+        <w:t>to take things into our h</w:t>
+      </w:r>
+      <w:r>
+        <w:rPr>
+          <w:rFonts w:cstheme="minorHAnsi"/>
+          <w:sz w:val="18"/>
+          <w:szCs w:val="18"/>
+        </w:rPr>
+        <w:t>ands</w:t>
+      </w:r>
+      <w:r>
+        <w:rPr>
+          <w:rFonts w:cstheme="minorHAnsi"/>
+          <w:sz w:val="18"/>
+          <w:szCs w:val="18"/>
+        </w:rPr>
+        <w:t xml:space="preserve">. </w:t>
+      </w:r>
+      <w:r>
+        <w:rPr>
+          <w:rFonts w:cstheme="minorHAnsi"/>
+          <w:sz w:val="18"/>
+          <w:szCs w:val="18"/>
+        </w:rPr>
+        <w:t xml:space="preserve">This idea of a </w:t>
+      </w:r>
+      <w:r>
+        <w:rPr>
+          <w:rFonts w:cstheme="minorHAnsi"/>
+          <w:sz w:val="18"/>
+          <w:szCs w:val="18"/>
+        </w:rPr>
+        <w:t>stronger con</w:t>
+      </w:r>
+      <w:r>
+        <w:rPr>
+          <w:rFonts w:cstheme="minorHAnsi"/>
+          <w:sz w:val="18"/>
+          <w:szCs w:val="18"/>
+        </w:rPr>
+        <w:t xml:space="preserve">cept of </w:t>
+      </w:r>
+      <w:r>
+        <w:rPr>
+          <w:rFonts w:cstheme="minorHAnsi"/>
+          <w:sz w:val="18"/>
+          <w:szCs w:val="18"/>
+        </w:rPr>
+        <w:t>“We”</w:t>
+      </w:r>
+      <w:r>
+        <w:rPr>
+          <w:rFonts w:cstheme="minorHAnsi"/>
+          <w:sz w:val="18"/>
+          <w:szCs w:val="18"/>
+        </w:rPr>
+        <w:t xml:space="preserve"> to allow </w:t>
+      </w:r>
+      <w:r>
+        <w:rPr>
+          <w:rFonts w:cstheme="minorHAnsi"/>
+          <w:sz w:val="18"/>
+          <w:szCs w:val="18"/>
+        </w:rPr>
+        <w:t xml:space="preserve">for more of community </w:t>
+      </w:r>
+      <w:r>
+        <w:rPr>
+          <w:rFonts w:cstheme="minorHAnsi"/>
+          <w:sz w:val="18"/>
+          <w:szCs w:val="18"/>
+        </w:rPr>
+        <w:t>engagement is enticing</w:t>
+      </w:r>
+      <w:r>
+        <w:rPr>
+          <w:rFonts w:cstheme="minorHAnsi"/>
+          <w:sz w:val="18"/>
+          <w:szCs w:val="18"/>
+        </w:rPr>
+        <w:t>. I believe as an artist</w:t>
+      </w:r>
+      <w:r>
+        <w:rPr>
+          <w:rFonts w:cstheme="minorHAnsi"/>
+          <w:sz w:val="18"/>
+          <w:szCs w:val="18"/>
+        </w:rPr>
+        <w:t xml:space="preserve"> one of</w:t>
+      </w:r>
+      <w:r>
+        <w:rPr>
+          <w:rFonts w:cstheme="minorHAnsi"/>
+          <w:sz w:val="18"/>
+          <w:szCs w:val="18"/>
+        </w:rPr>
+        <w:t xml:space="preserve"> the most interesting thing</w:t>
+      </w:r>
+      <w:r>
+        <w:rPr>
+          <w:rFonts w:cstheme="minorHAnsi"/>
+          <w:sz w:val="18"/>
+          <w:szCs w:val="18"/>
+        </w:rPr>
+        <w:t>s</w:t>
+      </w:r>
+      <w:r>
+        <w:rPr>
+          <w:rFonts w:cstheme="minorHAnsi"/>
+          <w:sz w:val="18"/>
+          <w:szCs w:val="18"/>
+        </w:rPr>
+        <w:t xml:space="preserve"> is seeing works </w:t>
+      </w:r>
+      <w:r>
+        <w:rPr>
+          <w:rFonts w:cstheme="minorHAnsi"/>
+          <w:sz w:val="18"/>
+          <w:szCs w:val="18"/>
+        </w:rPr>
+        <w:t>impact your ar</w:t>
+      </w:r>
+      <w:r>
+        <w:rPr>
+          <w:rFonts w:cstheme="minorHAnsi"/>
+          <w:sz w:val="18"/>
+          <w:szCs w:val="18"/>
+        </w:rPr>
+        <w:t>t</w:t>
+      </w:r>
+      <w:r>
+        <w:rPr>
+          <w:rFonts w:cstheme="minorHAnsi"/>
+          <w:sz w:val="18"/>
+          <w:szCs w:val="18"/>
+        </w:rPr>
+        <w:t xml:space="preserve"> can have</w:t>
+      </w:r>
+      <w:r>
+        <w:rPr>
+          <w:rFonts w:cstheme="minorHAnsi"/>
+          <w:sz w:val="18"/>
+          <w:szCs w:val="18"/>
+        </w:rPr>
+        <w:t xml:space="preserve">. </w:t>
+      </w:r>
+      <w:r>
+        <w:rPr>
+          <w:rFonts w:cstheme="minorHAnsi"/>
+          <w:sz w:val="18"/>
+          <w:szCs w:val="18"/>
+        </w:rPr>
+        <w:t xml:space="preserve">One could even go to say that art in its truest form is to satisfy you inner self </w:t>
+      </w:r>
+      <w:r>
+        <w:rPr>
+          <w:rFonts w:cstheme="minorHAnsi"/>
+          <w:sz w:val="18"/>
+          <w:szCs w:val="18"/>
+        </w:rPr>
+        <w:t xml:space="preserve">and </w:t>
+      </w:r>
+      <w:r>
+        <w:rPr>
+          <w:rFonts w:cstheme="minorHAnsi"/>
+          <w:sz w:val="18"/>
+          <w:szCs w:val="18"/>
+        </w:rPr>
+        <w:t>not for the purpose of pleasing a crowd. Artist</w:t>
+      </w:r>
+      <w:r>
+        <w:rPr>
+          <w:rFonts w:cstheme="minorHAnsi"/>
+          <w:sz w:val="18"/>
+          <w:szCs w:val="18"/>
+        </w:rPr>
+        <w:t xml:space="preserve">s </w:t>
+      </w:r>
+      <w:r>
+        <w:rPr>
+          <w:rFonts w:cstheme="minorHAnsi"/>
+          <w:sz w:val="18"/>
+          <w:szCs w:val="18"/>
+        </w:rPr>
+        <w:t xml:space="preserve">benefit from having a </w:t>
+      </w:r>
+      <w:r>
+        <w:rPr>
+          <w:rFonts w:cstheme="minorHAnsi"/>
+          <w:sz w:val="18"/>
+          <w:szCs w:val="18"/>
+        </w:rPr>
+        <w:lastRenderedPageBreak/>
+        <w:t>viewership</w:t>
+      </w:r>
+      <w:r>
+        <w:rPr>
+          <w:rFonts w:cstheme="minorHAnsi"/>
+          <w:sz w:val="18"/>
+          <w:szCs w:val="18"/>
+        </w:rPr>
+        <w:t xml:space="preserve"> yes</w:t>
+      </w:r>
+      <w:r>
+        <w:rPr>
+          <w:rFonts w:cstheme="minorHAnsi"/>
+          <w:sz w:val="18"/>
+          <w:szCs w:val="18"/>
+        </w:rPr>
+        <w:t xml:space="preserve">, but when criticism is taken and something is creature for the sole purpose of pleasing the viewer, it has a different feel to it. </w:t>
+      </w:r>
+      <w:r>
+        <w:rPr>
+          <w:rFonts w:cstheme="minorHAnsi"/>
+          <w:sz w:val="18"/>
+          <w:szCs w:val="18"/>
+        </w:rPr>
+        <w:t>Criticizing</w:t>
+      </w:r>
+      <w:r>
+        <w:rPr>
+          <w:rFonts w:cstheme="minorHAnsi"/>
+          <w:sz w:val="18"/>
+          <w:szCs w:val="18"/>
+        </w:rPr>
+        <w:t xml:space="preserve"> an artist’s decision making</w:t>
+      </w:r>
+      <w:r>
+        <w:rPr>
+          <w:rFonts w:cstheme="minorHAnsi"/>
+          <w:sz w:val="18"/>
+          <w:szCs w:val="18"/>
+        </w:rPr>
+        <w:t xml:space="preserve"> b</w:t>
+      </w:r>
+      <w:r>
+        <w:rPr>
+          <w:rFonts w:cstheme="minorHAnsi"/>
+          <w:sz w:val="18"/>
+          <w:szCs w:val="18"/>
+        </w:rPr>
+        <w:t>rings</w:t>
+      </w:r>
+      <w:r>
+        <w:rPr>
+          <w:rFonts w:cstheme="minorHAnsi"/>
+          <w:sz w:val="18"/>
+          <w:szCs w:val="18"/>
+        </w:rPr>
+        <w:t xml:space="preserve"> you no where because it was no</w:t>
+      </w:r>
+      <w:r>
+        <w:rPr>
+          <w:rFonts w:cstheme="minorHAnsi"/>
+          <w:sz w:val="18"/>
+          <w:szCs w:val="18"/>
+        </w:rPr>
+        <w:t>t</w:t>
+      </w:r>
+      <w:r>
+        <w:rPr>
+          <w:rFonts w:cstheme="minorHAnsi"/>
+          <w:sz w:val="18"/>
+          <w:szCs w:val="18"/>
+        </w:rPr>
+        <w:t xml:space="preserve"> made to please you</w:t>
+      </w:r>
+      <w:r>
+        <w:rPr>
+          <w:rFonts w:cstheme="minorHAnsi"/>
+          <w:sz w:val="18"/>
+          <w:szCs w:val="18"/>
+        </w:rPr>
+        <w:t xml:space="preserve">. </w:t>
+      </w:r>
     </w:p>
     <w:p>
       <w:pPr>
@@ -1828,7 +3486,7 @@
           <w:sz w:val="18"/>
           <w:szCs w:val="18"/>
         </w:rPr>
-        <w:t xml:space="preserve">“the most radical and </w:t>
+        <w:t>“</w:t>
       </w:r>
       <w:r>
         <w:rPr>
@@ -1840,7 +3498,7 @@
           <w:sz w:val="18"/>
           <w:szCs w:val="18"/>
         </w:rPr>
-        <w:t>“</w:t>
+        <w:t>Ironically, the most radical and ‘progressive’ movements of the Post-Internet period would be those who either pass by either largely unnoticed” due to a decision to opt out of any easily-accessible distribution networks, or else would be composed of a community of people producing cultural objects not intended as artistic propositions and not applying themselves with the label of artist.”</w:t>
       </w:r>
       <w:r>
         <w:rPr>
@@ -1852,31 +3510,7 @@
           <w:sz w:val="18"/>
           <w:szCs w:val="18"/>
         </w:rPr>
-        <w:t>progressiv</w:t>
-      </w:r>
-      <w:r>
-        <w:rPr>
-          <w:rFonts w:cstheme="minorHAnsi"/>
-          <w:b/>
-          <w:bCs/>
-          <w:i/>
-          <w:iCs/>
-          <w:sz w:val="18"/>
-          <w:szCs w:val="18"/>
-        </w:rPr>
-        <w:t>e”</w:t>
-      </w:r>
-      <w:r>
-        <w:rPr>
-          <w:rFonts w:cstheme="minorHAnsi"/>
-          <w:b/>
-          <w:bCs/>
-          <w:i/>
-          <w:iCs/>
-          <w:sz w:val="18"/>
-          <w:szCs w:val="18"/>
-        </w:rPr>
-        <w:t xml:space="preserve"> movements of the Post-Internet period would be those who either pass by either largely unnoticed” </w:t>
+        <w:t xml:space="preserve"> </w:t>
       </w:r>
       <w:r>
         <w:rPr>
@@ -1959,62 +3593,98 @@
     </w:p>
     <w:p>
       <w:pPr>
+        <w:tabs>
+          <w:tab w:val="left" w:pos="180"/>
+        </w:tabs>
+        <w:spacing w:line="276" w:lineRule="auto"/>
+        <w:rPr>
+          <w:rFonts w:cstheme="minorHAnsi"/>
+          <w:sz w:val="18"/>
+          <w:szCs w:val="18"/>
+          <w:u w:val="single"/>
+        </w:rPr>
+      </w:pPr>
+      <w:r>
+        <w:rPr>
+          <w:rFonts w:cstheme="minorHAnsi"/>
+          <w:sz w:val="18"/>
+          <w:szCs w:val="18"/>
+          <w:u w:val="single"/>
+        </w:rPr>
+        <w:t>context</w:t>
+      </w:r>
+    </w:p>
+    <w:p>
+      <w:pPr>
+        <w:tabs>
+          <w:tab w:val="left" w:pos="180"/>
+        </w:tabs>
+        <w:spacing w:line="276" w:lineRule="auto"/>
+        <w:ind w:left="180"/>
+        <w:rPr>
+          <w:rFonts w:cstheme="minorHAnsi"/>
+          <w:sz w:val="18"/>
+          <w:szCs w:val="18"/>
+        </w:rPr>
+      </w:pPr>
+      <w:r>
+        <w:rPr>
+          <w:rFonts w:cstheme="minorHAnsi"/>
+          <w:sz w:val="18"/>
+          <w:szCs w:val="18"/>
+        </w:rPr>
+        <w:t xml:space="preserve">Not only does the </w:t>
+      </w:r>
+      <w:r>
+        <w:rPr>
+          <w:rFonts w:cstheme="minorHAnsi"/>
+          <w:sz w:val="18"/>
+          <w:szCs w:val="18"/>
+        </w:rPr>
+        <w:t xml:space="preserve">Post-Internet period </w:t>
+      </w:r>
+      <w:r>
+        <w:rPr>
+          <w:rFonts w:cstheme="minorHAnsi"/>
+          <w:sz w:val="18"/>
+          <w:szCs w:val="18"/>
+        </w:rPr>
+        <w:t xml:space="preserve">allow for this lack of boundaries with what is of value and what is not through the lost idea of a source copy and loose regulation on copies themselves, these questions of “what is art” and “what it means to be an artist” has also loosened up.  </w:t>
+      </w:r>
+      <w:r>
+        <w:rPr>
+          <w:rFonts w:cstheme="minorHAnsi"/>
+          <w:sz w:val="18"/>
+          <w:szCs w:val="18"/>
+        </w:rPr>
+        <w:t xml:space="preserve">Vierkant expresses a little earlier in the text that </w:t>
+      </w:r>
+    </w:p>
+    <w:p>
+      <w:pPr>
         <w:pStyle w:val="ListParagraph"/>
         <w:tabs>
           <w:tab w:val="left" w:pos="180"/>
         </w:tabs>
         <w:spacing w:line="276" w:lineRule="auto"/>
-        <w:ind w:left="180"/>
-        <w:rPr>
-          <w:rFonts w:cstheme="minorHAnsi"/>
-          <w:sz w:val="18"/>
-          <w:szCs w:val="18"/>
-          <w:u w:val="single"/>
-        </w:rPr>
-      </w:pPr>
-      <w:r>
-        <w:rPr>
-          <w:rFonts w:cstheme="minorHAnsi"/>
-          <w:sz w:val="18"/>
-          <w:szCs w:val="18"/>
-          <w:u w:val="single"/>
-        </w:rPr>
-        <w:t>context</w:t>
-      </w:r>
-    </w:p>
-    <w:p>
-      <w:pPr>
-        <w:pStyle w:val="ListParagraph"/>
-        <w:numPr>
-          <w:ilvl w:val="0"/>
-          <w:numId w:val="3"/>
-        </w:numPr>
-        <w:tabs>
-          <w:tab w:val="left" w:pos="180"/>
-        </w:tabs>
-        <w:spacing w:line="276" w:lineRule="auto"/>
-        <w:ind w:left="360" w:hanging="180"/>
-        <w:rPr>
-          <w:rFonts w:cstheme="minorHAnsi"/>
-          <w:sz w:val="18"/>
-          <w:szCs w:val="18"/>
-        </w:rPr>
-      </w:pPr>
-      <w:r>
-        <w:rPr>
-          <w:rFonts w:cstheme="minorHAnsi"/>
-          <w:sz w:val="18"/>
-          <w:szCs w:val="18"/>
-        </w:rPr>
-        <w:t>“Ironically, the most radical and ‘progressive’ movements of the Post-Internet period would be those who either pass by either largely unnoticed” due to a decision to opt out of any easily-accessible distribution networks, or else would be composed of a community of people producing cultural objects not intended as artistic propositions and not applying themselves with the label of artist.”</w:t>
-      </w:r>
-      <w:r>
-        <w:rPr>
-          <w:rFonts w:cstheme="minorHAnsi"/>
-          <w:sz w:val="18"/>
-          <w:szCs w:val="18"/>
-        </w:rPr>
-        <w:tab/>
+        <w:ind w:left="360"/>
+        <w:rPr>
+          <w:rFonts w:cstheme="minorHAnsi"/>
+          <w:i/>
+          <w:iCs/>
+          <w:sz w:val="18"/>
+          <w:szCs w:val="18"/>
+        </w:rPr>
+      </w:pPr>
+      <w:r>
+        <w:rPr>
+          <w:rFonts w:cstheme="minorHAnsi"/>
+          <w:i/>
+          <w:iCs/>
+          <w:sz w:val="18"/>
+          <w:szCs w:val="18"/>
+        </w:rPr>
+        <w:t>“we have accepted that the singular qualification for the moniker ‘art’ is the intention of any one individual to label it as such.”</w:t>
       </w:r>
     </w:p>
     <w:p>
@@ -2024,7 +3694,7 @@
           <w:tab w:val="left" w:pos="180"/>
         </w:tabs>
         <w:spacing w:line="276" w:lineRule="auto"/>
-        <w:ind w:left="180"/>
+        <w:ind w:left="360"/>
         <w:rPr>
           <w:rFonts w:cstheme="minorHAnsi"/>
           <w:sz w:val="18"/>
@@ -2052,7 +3722,23 @@
           <w:sz w:val="18"/>
           <w:szCs w:val="18"/>
         </w:rPr>
-        <w:t>What the text explains is that the Internet, “the screen,” the digital world has become an integral part of our lives. It is no longer a place that separates people, but, on the contrary, a “communal space” as said in the text. Through the Internet, it becomes easy to spread one’s art, and therefore, the text argues that “the most radical and ‘progressive’ movements of the Post-Internet period” are people who don’t identify as artists while creating “cultural objects,” or people who are not using “easily-accessible distribution networks” and are therefore “largely unnoticed.”</w:t>
+        <w:t xml:space="preserve">What the text explains </w:t>
+      </w:r>
+      <w:r>
+        <w:rPr>
+          <w:rFonts w:cstheme="minorHAnsi"/>
+          <w:sz w:val="18"/>
+          <w:szCs w:val="18"/>
+        </w:rPr>
+        <w:t xml:space="preserve">with the quote </w:t>
+      </w:r>
+      <w:r>
+        <w:rPr>
+          <w:rFonts w:cstheme="minorHAnsi"/>
+          <w:sz w:val="18"/>
+          <w:szCs w:val="18"/>
+        </w:rPr>
+        <w:t>is that the Internet, “the screen,” the digital world has become an integral part of our lives. It is no longer a place that separates people, but, on the contrary, a “communal space” as said in the text. Through the Internet, it becomes easy to spread one’s art, and therefore, the text argues that “the most radical and ‘progressive’ movements of the Post-Internet period” are people who don’t identify as artists while creating “cultural objects,” or people who are not using “easily-accessible distribution networks” and are therefore “largely unnoticed.”</w:t>
       </w:r>
     </w:p>
     <w:p>
@@ -2072,6 +3758,29 @@
     </w:p>
     <w:p>
       <w:pPr>
+        <w:tabs>
+          <w:tab w:val="left" w:pos="180"/>
+        </w:tabs>
+        <w:spacing w:line="276" w:lineRule="auto"/>
+        <w:rPr>
+          <w:rFonts w:cstheme="minorHAnsi"/>
+          <w:sz w:val="18"/>
+          <w:szCs w:val="18"/>
+          <w:u w:val="single"/>
+        </w:rPr>
+      </w:pPr>
+      <w:r>
+        <w:rPr>
+          <w:rFonts w:cstheme="minorHAnsi"/>
+          <w:sz w:val="18"/>
+          <w:szCs w:val="18"/>
+          <w:u w:val="single"/>
+        </w:rPr>
+        <w:t>analysis</w:t>
+      </w:r>
+    </w:p>
+    <w:p>
+      <w:pPr>
         <w:pStyle w:val="ListParagraph"/>
         <w:tabs>
           <w:tab w:val="left" w:pos="180"/>
@@ -2082,33 +3791,280 @@
           <w:rFonts w:cstheme="minorHAnsi"/>
           <w:sz w:val="18"/>
           <w:szCs w:val="18"/>
-          <w:u w:val="single"/>
-        </w:rPr>
-      </w:pPr>
-      <w:r>
-        <w:rPr>
-          <w:rFonts w:cstheme="minorHAnsi"/>
-          <w:sz w:val="18"/>
-          <w:szCs w:val="18"/>
-          <w:u w:val="single"/>
-        </w:rPr>
-        <w:t>analysis</w:t>
-      </w:r>
-    </w:p>
-    <w:p>
-      <w:pPr>
-        <w:pStyle w:val="ListParagraph"/>
-        <w:tabs>
-          <w:tab w:val="left" w:pos="180"/>
-        </w:tabs>
-        <w:spacing w:line="276" w:lineRule="auto"/>
-        <w:ind w:left="180"/>
-        <w:rPr>
-          <w:rFonts w:cstheme="minorHAnsi"/>
-          <w:sz w:val="18"/>
-          <w:szCs w:val="18"/>
-        </w:rPr>
-      </w:pPr>
+        </w:rPr>
+      </w:pPr>
+      <w:r>
+        <w:rPr>
+          <w:rFonts w:cstheme="minorHAnsi"/>
+          <w:sz w:val="18"/>
+          <w:szCs w:val="18"/>
+        </w:rPr>
+        <w:t xml:space="preserve">In this discussion </w:t>
+      </w:r>
+      <w:r>
+        <w:rPr>
+          <w:rFonts w:cstheme="minorHAnsi"/>
+          <w:sz w:val="18"/>
+          <w:szCs w:val="18"/>
+        </w:rPr>
+        <w:t xml:space="preserve">about </w:t>
+      </w:r>
+      <w:r>
+        <w:rPr>
+          <w:rFonts w:cstheme="minorHAnsi"/>
+          <w:sz w:val="18"/>
+          <w:szCs w:val="18"/>
+        </w:rPr>
+        <w:t>debatably unanswerable questions of “what is art</w:t>
+      </w:r>
+      <w:r>
+        <w:rPr>
+          <w:rFonts w:cstheme="minorHAnsi"/>
+          <w:sz w:val="18"/>
+          <w:szCs w:val="18"/>
+        </w:rPr>
+        <w:t>”</w:t>
+      </w:r>
+      <w:r>
+        <w:rPr>
+          <w:rFonts w:cstheme="minorHAnsi"/>
+          <w:sz w:val="18"/>
+          <w:szCs w:val="18"/>
+        </w:rPr>
+        <w:t xml:space="preserve"> and </w:t>
+      </w:r>
+      <w:r>
+        <w:rPr>
+          <w:rFonts w:cstheme="minorHAnsi"/>
+          <w:sz w:val="18"/>
+          <w:szCs w:val="18"/>
+        </w:rPr>
+        <w:t>“</w:t>
+      </w:r>
+      <w:r>
+        <w:rPr>
+          <w:rFonts w:cstheme="minorHAnsi"/>
+          <w:sz w:val="18"/>
+          <w:szCs w:val="18"/>
+        </w:rPr>
+        <w:t>who is an artist</w:t>
+      </w:r>
+      <w:r>
+        <w:rPr>
+          <w:rFonts w:cstheme="minorHAnsi"/>
+          <w:sz w:val="18"/>
+          <w:szCs w:val="18"/>
+        </w:rPr>
+        <w:t>”</w:t>
+      </w:r>
+      <w:r>
+        <w:rPr>
+          <w:rFonts w:cstheme="minorHAnsi"/>
+          <w:sz w:val="18"/>
+          <w:szCs w:val="18"/>
+        </w:rPr>
+        <w:t xml:space="preserve"> and “what it means to be an artist” allows for an interesting reflection on their evol</w:t>
+      </w:r>
+      <w:r>
+        <w:rPr>
+          <w:rFonts w:cstheme="minorHAnsi"/>
+          <w:sz w:val="18"/>
+          <w:szCs w:val="18"/>
+        </w:rPr>
+        <w:t>ution through time</w:t>
+      </w:r>
+      <w:r>
+        <w:rPr>
+          <w:rFonts w:cstheme="minorHAnsi"/>
+          <w:sz w:val="18"/>
+          <w:szCs w:val="18"/>
+        </w:rPr>
+        <w:t>.</w:t>
+      </w:r>
+      <w:r>
+        <w:rPr>
+          <w:rFonts w:cstheme="minorHAnsi"/>
+          <w:sz w:val="18"/>
+          <w:szCs w:val="18"/>
+        </w:rPr>
+        <w:t xml:space="preserve"> Vierkant makes a very interesting </w:t>
+      </w:r>
+      <w:r>
+        <w:rPr>
+          <w:rFonts w:cstheme="minorHAnsi"/>
+          <w:sz w:val="18"/>
+          <w:szCs w:val="18"/>
+        </w:rPr>
+        <w:t>comment that adds</w:t>
+      </w:r>
+      <w:r>
+        <w:rPr>
+          <w:rFonts w:cstheme="minorHAnsi"/>
+          <w:sz w:val="18"/>
+          <w:szCs w:val="18"/>
+        </w:rPr>
+        <w:t xml:space="preserve"> to</w:t>
+      </w:r>
+      <w:r>
+        <w:rPr>
+          <w:rFonts w:cstheme="minorHAnsi"/>
+          <w:sz w:val="18"/>
+          <w:szCs w:val="18"/>
+        </w:rPr>
+        <w:t xml:space="preserve"> what the answers to those questions might mean today in this </w:t>
+      </w:r>
+      <w:r>
+        <w:rPr>
+          <w:rFonts w:cstheme="minorHAnsi"/>
+          <w:sz w:val="18"/>
+          <w:szCs w:val="18"/>
+        </w:rPr>
+        <w:t>Post-Internet</w:t>
+      </w:r>
+      <w:r>
+        <w:rPr>
+          <w:rFonts w:cstheme="minorHAnsi"/>
+          <w:sz w:val="18"/>
+          <w:szCs w:val="18"/>
+        </w:rPr>
+        <w:t xml:space="preserve"> </w:t>
+      </w:r>
+      <w:r>
+        <w:rPr>
+          <w:rFonts w:cstheme="minorHAnsi"/>
+          <w:sz w:val="18"/>
+          <w:szCs w:val="18"/>
+        </w:rPr>
+        <w:t>period</w:t>
+      </w:r>
+      <w:r>
+        <w:rPr>
+          <w:rFonts w:cstheme="minorHAnsi"/>
+          <w:sz w:val="18"/>
+          <w:szCs w:val="18"/>
+        </w:rPr>
+        <w:t xml:space="preserve">. </w:t>
+      </w:r>
+      <w:r>
+        <w:rPr>
+          <w:rFonts w:cstheme="minorHAnsi"/>
+          <w:sz w:val="18"/>
+          <w:szCs w:val="18"/>
+        </w:rPr>
+        <w:t xml:space="preserve">Technology </w:t>
+      </w:r>
+      <w:r>
+        <w:rPr>
+          <w:rFonts w:cstheme="minorHAnsi"/>
+          <w:sz w:val="18"/>
+          <w:szCs w:val="18"/>
+        </w:rPr>
+        <w:t xml:space="preserve">evolves so fast around us we sometimes forget to question how those rapid changes affect us. </w:t>
+      </w:r>
+      <w:r>
+        <w:rPr>
+          <w:rFonts w:cstheme="minorHAnsi"/>
+          <w:sz w:val="18"/>
+          <w:szCs w:val="18"/>
+        </w:rPr>
+        <w:t xml:space="preserve">Our society seems very outdated at time regarding where we our with technology. </w:t>
+      </w:r>
+      <w:r>
+        <w:rPr>
+          <w:rFonts w:cstheme="minorHAnsi"/>
+          <w:sz w:val="18"/>
+          <w:szCs w:val="18"/>
+        </w:rPr>
+        <w:t>That said, relating back to artists today</w:t>
+      </w:r>
+      <w:r>
+        <w:rPr>
+          <w:rFonts w:cstheme="minorHAnsi"/>
+          <w:sz w:val="18"/>
+          <w:szCs w:val="18"/>
+        </w:rPr>
+        <w:t xml:space="preserve">, </w:t>
+      </w:r>
+      <w:r>
+        <w:rPr>
+          <w:rFonts w:cstheme="minorHAnsi"/>
+          <w:sz w:val="18"/>
+          <w:szCs w:val="18"/>
+        </w:rPr>
+        <w:t xml:space="preserve">what </w:t>
+      </w:r>
+      <w:r>
+        <w:rPr>
+          <w:rFonts w:cstheme="minorHAnsi"/>
+          <w:sz w:val="18"/>
+          <w:szCs w:val="18"/>
+        </w:rPr>
+        <w:t xml:space="preserve">Vierkant </w:t>
+      </w:r>
+      <w:r>
+        <w:rPr>
+          <w:rFonts w:cstheme="minorHAnsi"/>
+          <w:sz w:val="18"/>
+          <w:szCs w:val="18"/>
+        </w:rPr>
+        <w:t>comments on allows us to see that we are living the direct opposite of what artist</w:t>
+      </w:r>
+      <w:r>
+        <w:rPr>
+          <w:rFonts w:cstheme="minorHAnsi"/>
+          <w:sz w:val="18"/>
+          <w:szCs w:val="18"/>
+        </w:rPr>
+        <w:t>s</w:t>
+      </w:r>
+      <w:r>
+        <w:rPr>
+          <w:rFonts w:cstheme="minorHAnsi"/>
+          <w:sz w:val="18"/>
+          <w:szCs w:val="18"/>
+        </w:rPr>
+        <w:t xml:space="preserve"> </w:t>
+      </w:r>
+      <w:r>
+        <w:rPr>
+          <w:rFonts w:cstheme="minorHAnsi"/>
+          <w:sz w:val="18"/>
+          <w:szCs w:val="18"/>
+        </w:rPr>
+        <w:t xml:space="preserve">1000 </w:t>
+      </w:r>
+      <w:r>
+        <w:rPr>
+          <w:rFonts w:cstheme="minorHAnsi"/>
+          <w:sz w:val="18"/>
+          <w:szCs w:val="18"/>
+        </w:rPr>
+        <w:t xml:space="preserve">years </w:t>
+      </w:r>
+      <w:r>
+        <w:rPr>
+          <w:rFonts w:cstheme="minorHAnsi"/>
+          <w:sz w:val="18"/>
+          <w:szCs w:val="18"/>
+        </w:rPr>
+        <w:t>or more</w:t>
+      </w:r>
+      <w:r>
+        <w:rPr>
+          <w:rFonts w:cstheme="minorHAnsi"/>
+          <w:sz w:val="18"/>
+          <w:szCs w:val="18"/>
+        </w:rPr>
+        <w:t xml:space="preserve"> were but for some reason, it doesn’t feel all too different. I</w:t>
+      </w:r>
+      <w:r>
+        <w:rPr>
+          <w:rFonts w:cstheme="minorHAnsi"/>
+          <w:sz w:val="18"/>
+          <w:szCs w:val="18"/>
+        </w:rPr>
+        <w:t xml:space="preserve">t almost reminds me of inflation. </w:t>
+      </w:r>
     </w:p>
     <w:p>
       <w:pPr>
@@ -2250,7 +4206,6 @@
           <w:tab w:val="left" w:pos="180"/>
         </w:tabs>
         <w:spacing w:line="276" w:lineRule="auto"/>
-        <w:ind w:left="180"/>
         <w:rPr>
           <w:rFonts w:cstheme="minorHAnsi"/>
           <w:sz w:val="18"/>
@@ -2296,8 +4251,15 @@
           <w:sz w:val="18"/>
           <w:szCs w:val="18"/>
         </w:rPr>
-        <w:lastRenderedPageBreak/>
-        <w:t>Today, mythology is everywhere and has become part of our everyday life. We see mythology with superheroes in films and books. They have become part of our everyday life and they are easily accessible. Anyone can find images of films on the Internet or know of a story without seeing the movie or reading the book.</w:t>
+        <w:t>Vierkant mentions this in relation to the idea that today,</w:t>
+      </w:r>
+      <w:r>
+        <w:rPr>
+          <w:rFonts w:cstheme="minorHAnsi"/>
+          <w:sz w:val="18"/>
+          <w:szCs w:val="18"/>
+        </w:rPr>
+        <w:t xml:space="preserve"> mythology is everywhere and has become part of our everyday life. We see mythology with superheroes in films and books. They have become part of our everyday life and they are easily accessible. Anyone can find images of films on the Internet or know of a story without seeing the movie or reading the book.</w:t>
       </w:r>
     </w:p>
     <w:p>
@@ -2306,7 +4268,7 @@
           <w:tab w:val="left" w:pos="180"/>
         </w:tabs>
         <w:spacing w:line="276" w:lineRule="auto"/>
-        <w:ind w:left="180"/>
+        <w:ind w:left="180" w:hanging="180"/>
         <w:rPr>
           <w:rFonts w:cstheme="minorHAnsi"/>
           <w:sz w:val="18"/>
@@ -2314,6 +4276,24 @@
           <w:u w:val="single"/>
         </w:rPr>
       </w:pPr>
+      <w:r>
+        <w:rPr>
+          <w:rFonts w:cstheme="minorHAnsi"/>
+          <w:sz w:val="18"/>
+          <w:szCs w:val="18"/>
+          <w:u w:val="single"/>
+        </w:rPr>
+        <w:t>a</w:t>
+      </w:r>
+      <w:r>
+        <w:rPr>
+          <w:rFonts w:cstheme="minorHAnsi"/>
+          <w:sz w:val="18"/>
+          <w:szCs w:val="18"/>
+          <w:u w:val="single"/>
+        </w:rPr>
+        <w:t>nalysis</w:t>
+      </w:r>
     </w:p>
     <w:p>
       <w:pPr>
@@ -2326,7 +4306,6 @@
           <w:rFonts w:cstheme="minorHAnsi"/>
           <w:sz w:val="18"/>
           <w:szCs w:val="18"/>
-          <w:u w:val="single"/>
         </w:rPr>
       </w:pPr>
       <w:r>
@@ -2342,40 +4321,80 @@
           <w:rFonts w:cstheme="minorHAnsi"/>
           <w:sz w:val="18"/>
           <w:szCs w:val="18"/>
-          <w:u w:val="single"/>
-        </w:rPr>
-        <w:t>a</w:t>
-      </w:r>
-      <w:r>
-        <w:rPr>
-          <w:rFonts w:cstheme="minorHAnsi"/>
-          <w:sz w:val="18"/>
-          <w:szCs w:val="18"/>
-          <w:u w:val="single"/>
-        </w:rPr>
-        <w:t>nalysis</w:t>
-      </w:r>
-    </w:p>
-    <w:p>
-      <w:pPr>
-        <w:tabs>
-          <w:tab w:val="left" w:pos="180"/>
-        </w:tabs>
-        <w:spacing w:line="276" w:lineRule="auto"/>
-        <w:ind w:left="180" w:hanging="180"/>
-        <w:rPr>
-          <w:rFonts w:cstheme="minorHAnsi"/>
-          <w:sz w:val="18"/>
-          <w:szCs w:val="18"/>
-        </w:rPr>
-      </w:pPr>
-      <w:r>
-        <w:rPr>
-          <w:rFonts w:cstheme="minorHAnsi"/>
-          <w:sz w:val="18"/>
-          <w:szCs w:val="18"/>
-        </w:rPr>
-        <w:tab/>
+        </w:rPr>
+        <w:t xml:space="preserve">This </w:t>
+      </w:r>
+      <w:r>
+        <w:rPr>
+          <w:rFonts w:cstheme="minorHAnsi"/>
+          <w:sz w:val="18"/>
+          <w:szCs w:val="18"/>
+        </w:rPr>
+        <w:t xml:space="preserve">idea of the unimaginable now being imaginable due to the power of the internet </w:t>
+      </w:r>
+      <w:r>
+        <w:rPr>
+          <w:rFonts w:cstheme="minorHAnsi"/>
+          <w:sz w:val="18"/>
+          <w:szCs w:val="18"/>
+        </w:rPr>
+        <w:t xml:space="preserve">is </w:t>
+      </w:r>
+      <w:r>
+        <w:rPr>
+          <w:rFonts w:cstheme="minorHAnsi"/>
+          <w:sz w:val="18"/>
+          <w:szCs w:val="18"/>
+        </w:rPr>
+        <w:t>quite intriguing because again, it is a</w:t>
+      </w:r>
+      <w:r>
+        <w:rPr>
+          <w:rFonts w:cstheme="minorHAnsi"/>
+          <w:sz w:val="18"/>
+          <w:szCs w:val="18"/>
+        </w:rPr>
+        <w:t xml:space="preserve">nother cultural aspect that changed through time and the evolution of technology. </w:t>
+      </w:r>
+      <w:r>
+        <w:rPr>
+          <w:rFonts w:cstheme="minorHAnsi"/>
+          <w:sz w:val="18"/>
+          <w:szCs w:val="18"/>
+        </w:rPr>
+        <w:t>The saying “imagine the impossible” could now be “create the impossible”. The internet gives us enormous amounts of freedom and through creativity that is especially true. Vierkant expresses that through the</w:t>
+      </w:r>
+      <w:r>
+        <w:rPr>
+          <w:rFonts w:cstheme="minorHAnsi"/>
+          <w:sz w:val="18"/>
+          <w:szCs w:val="18"/>
+        </w:rPr>
+        <w:t xml:space="preserve"> over saturation and fiction movies and media </w:t>
+      </w:r>
+      <w:r>
+        <w:rPr>
+          <w:rFonts w:cstheme="minorHAnsi"/>
+          <w:sz w:val="18"/>
+          <w:szCs w:val="18"/>
+        </w:rPr>
+        <w:t>and that just goes to show the direction we are heading. An enormous amount of</w:t>
+      </w:r>
+      <w:r>
+        <w:rPr>
+          <w:rFonts w:cstheme="minorHAnsi"/>
+          <w:sz w:val="18"/>
+          <w:szCs w:val="18"/>
+        </w:rPr>
+        <w:t xml:space="preserve"> media</w:t>
+      </w:r>
+      <w:r>
+        <w:rPr>
+          <w:rFonts w:cstheme="minorHAnsi"/>
+          <w:sz w:val="18"/>
+          <w:szCs w:val="18"/>
+        </w:rPr>
+        <w:t xml:space="preserve"> representation of fiction and pure imagination of the impossible. </w:t>
       </w:r>
     </w:p>
     <w:p>
@@ -2426,6 +4445,7 @@
           <w:sz w:val="18"/>
           <w:szCs w:val="18"/>
         </w:rPr>
+        <w:lastRenderedPageBreak/>
         <w:t>“move seamlessly from physical representation to Internet representation”</w:t>
       </w:r>
       <w:r>
@@ -2448,27 +4468,7 @@
           <w:sz w:val="18"/>
           <w:szCs w:val="18"/>
         </w:rPr>
-        <w:t xml:space="preserve">(page </w:t>
-      </w:r>
-      <w:r>
-        <w:rPr>
-          <w:rFonts w:cstheme="minorHAnsi"/>
-          <w:i/>
-          <w:iCs/>
-          <w:sz w:val="18"/>
-          <w:szCs w:val="18"/>
-        </w:rPr>
-        <w:t>10</w:t>
-      </w:r>
-      <w:r>
-        <w:rPr>
-          <w:rFonts w:cstheme="minorHAnsi"/>
-          <w:i/>
-          <w:iCs/>
-          <w:sz w:val="18"/>
-          <w:szCs w:val="18"/>
-        </w:rPr>
-        <w:t>,</w:t>
+        <w:t>(page 10,</w:t>
       </w:r>
       <w:r>
         <w:rPr>
@@ -2518,7 +4518,6 @@
           <w:tab w:val="left" w:pos="180"/>
         </w:tabs>
         <w:spacing w:line="276" w:lineRule="auto"/>
-        <w:ind w:left="180"/>
         <w:rPr>
           <w:rFonts w:cstheme="minorHAnsi"/>
           <w:sz w:val="18"/>
@@ -2547,64 +4546,176 @@
     </w:p>
     <w:p>
       <w:pPr>
-        <w:pStyle w:val="ListParagraph"/>
-        <w:numPr>
-          <w:ilvl w:val="2"/>
-          <w:numId w:val="1"/>
-        </w:numPr>
         <w:tabs>
           <w:tab w:val="left" w:pos="0"/>
         </w:tabs>
         <w:spacing w:line="276" w:lineRule="auto"/>
-        <w:ind w:left="360" w:hanging="180"/>
-        <w:rPr>
-          <w:rFonts w:cstheme="minorHAnsi"/>
-          <w:sz w:val="18"/>
-          <w:szCs w:val="18"/>
-        </w:rPr>
-      </w:pPr>
-      <w:r>
-        <w:rPr>
-          <w:rFonts w:cstheme="minorHAnsi"/>
-          <w:sz w:val="18"/>
-          <w:szCs w:val="18"/>
-        </w:rPr>
-        <w:t>“move seamlessly from physical representation to Internet representation”, either changing for each context, built with an intention of universality, or created with a deliberate irreverence for either venue of transmission”.</w:t>
-      </w:r>
-      <w:r>
-        <w:rPr>
-          <w:rFonts w:cstheme="minorHAnsi"/>
-          <w:sz w:val="18"/>
-          <w:szCs w:val="18"/>
-        </w:rPr>
-        <w:tab/>
-      </w:r>
-    </w:p>
-    <w:p>
-      <w:pPr>
-        <w:pStyle w:val="ListParagraph"/>
-        <w:numPr>
-          <w:ilvl w:val="2"/>
-          <w:numId w:val="1"/>
-        </w:numPr>
-        <w:tabs>
-          <w:tab w:val="left" w:pos="0"/>
-        </w:tabs>
-        <w:spacing w:line="276" w:lineRule="auto"/>
-        <w:ind w:left="360" w:hanging="180"/>
-        <w:rPr>
-          <w:rFonts w:cstheme="minorHAnsi"/>
-          <w:sz w:val="18"/>
-          <w:szCs w:val="18"/>
-        </w:rPr>
-      </w:pPr>
-      <w:r>
-        <w:rPr>
-          <w:rFonts w:cstheme="minorHAnsi"/>
-          <w:sz w:val="18"/>
-          <w:szCs w:val="18"/>
-        </w:rPr>
-        <w:t>“Dealing with language can too forcibly illustrate the thoughts behind an image, or belittle a work if the text is not as clever or aesthetic as the image itself”</w:t>
+        <w:ind w:left="180"/>
+        <w:rPr>
+          <w:rFonts w:cstheme="minorHAnsi"/>
+          <w:sz w:val="18"/>
+          <w:szCs w:val="18"/>
+        </w:rPr>
+      </w:pPr>
+      <w:r>
+        <w:rPr>
+          <w:rFonts w:cstheme="minorHAnsi"/>
+          <w:sz w:val="18"/>
+          <w:szCs w:val="18"/>
+        </w:rPr>
+        <w:t xml:space="preserve">In </w:t>
+      </w:r>
+      <w:r>
+        <w:rPr>
+          <w:rFonts w:cstheme="minorHAnsi"/>
+          <w:sz w:val="18"/>
+          <w:szCs w:val="18"/>
+        </w:rPr>
+        <w:t xml:space="preserve">Vierkant’s </w:t>
+      </w:r>
+      <w:r>
+        <w:rPr>
+          <w:rFonts w:cstheme="minorHAnsi"/>
+          <w:sz w:val="18"/>
+          <w:szCs w:val="18"/>
+        </w:rPr>
+        <w:t xml:space="preserve">works, this was said to be the goal for </w:t>
+      </w:r>
+      <w:r>
+        <w:rPr>
+          <w:rFonts w:cstheme="minorHAnsi"/>
+          <w:sz w:val="18"/>
+          <w:szCs w:val="18"/>
+        </w:rPr>
+        <w:t>either “</w:t>
+      </w:r>
+      <w:r>
+        <w:rPr>
+          <w:rFonts w:cstheme="minorHAnsi"/>
+          <w:sz w:val="18"/>
+          <w:szCs w:val="18"/>
+        </w:rPr>
+        <w:t>an intention of universality, or created with a deliberate irreverence for either venue of transmission</w:t>
+      </w:r>
+      <w:r>
+        <w:rPr>
+          <w:rFonts w:cstheme="minorHAnsi"/>
+          <w:sz w:val="18"/>
+          <w:szCs w:val="18"/>
+        </w:rPr>
+        <w:t>.</w:t>
+      </w:r>
+      <w:r>
+        <w:rPr>
+          <w:rFonts w:cstheme="minorHAnsi"/>
+          <w:sz w:val="18"/>
+          <w:szCs w:val="18"/>
+        </w:rPr>
+        <w:t>”</w:t>
+      </w:r>
+      <w:r>
+        <w:rPr>
+          <w:rFonts w:cstheme="minorHAnsi"/>
+          <w:sz w:val="18"/>
+          <w:szCs w:val="18"/>
+        </w:rPr>
+        <w:t xml:space="preserve"> </w:t>
+      </w:r>
+      <w:r>
+        <w:rPr>
+          <w:rFonts w:cstheme="minorHAnsi"/>
+          <w:sz w:val="18"/>
+          <w:szCs w:val="18"/>
+        </w:rPr>
+        <w:t xml:space="preserve">They </w:t>
+      </w:r>
+      <w:r>
+        <w:rPr>
+          <w:rFonts w:cstheme="minorHAnsi"/>
+          <w:sz w:val="18"/>
+          <w:szCs w:val="18"/>
+        </w:rPr>
+        <w:t>precede</w:t>
+      </w:r>
+      <w:r>
+        <w:rPr>
+          <w:rFonts w:cstheme="minorHAnsi"/>
+          <w:sz w:val="18"/>
+          <w:szCs w:val="18"/>
+        </w:rPr>
+        <w:t xml:space="preserve"> this with the comment that today</w:t>
+      </w:r>
+      <w:r>
+        <w:rPr>
+          <w:rFonts w:cstheme="minorHAnsi"/>
+          <w:sz w:val="18"/>
+          <w:szCs w:val="18"/>
+        </w:rPr>
+        <w:t>’</w:t>
+      </w:r>
+      <w:r>
+        <w:rPr>
+          <w:rFonts w:cstheme="minorHAnsi"/>
+          <w:sz w:val="18"/>
+          <w:szCs w:val="18"/>
+        </w:rPr>
+        <w:t>s</w:t>
+      </w:r>
+      <w:r>
+        <w:rPr>
+          <w:rFonts w:cstheme="minorHAnsi"/>
+          <w:sz w:val="18"/>
+          <w:szCs w:val="18"/>
+        </w:rPr>
+        <w:t xml:space="preserve"> generation is very image based and that</w:t>
+      </w:r>
+      <w:r>
+        <w:rPr>
+          <w:rFonts w:cstheme="minorHAnsi"/>
+          <w:sz w:val="18"/>
+          <w:szCs w:val="18"/>
+        </w:rPr>
+        <w:t xml:space="preserve"> communication through imagery</w:t>
+      </w:r>
+      <w:r>
+        <w:rPr>
+          <w:rFonts w:cstheme="minorHAnsi"/>
+          <w:sz w:val="18"/>
+          <w:szCs w:val="18"/>
+        </w:rPr>
+        <w:t xml:space="preserve"> is what reaches the largest audience</w:t>
+      </w:r>
+      <w:r>
+        <w:rPr>
+          <w:rFonts w:cstheme="minorHAnsi"/>
+          <w:sz w:val="18"/>
+          <w:szCs w:val="18"/>
+        </w:rPr>
+        <w:t>s and has the best responses</w:t>
+      </w:r>
+      <w:r>
+        <w:rPr>
+          <w:rFonts w:cstheme="minorHAnsi"/>
+          <w:sz w:val="18"/>
+          <w:szCs w:val="18"/>
+        </w:rPr>
+        <w:t xml:space="preserve">. Continuing to say that </w:t>
+      </w:r>
+      <w:r>
+        <w:rPr>
+          <w:rFonts w:cstheme="minorHAnsi"/>
+          <w:sz w:val="18"/>
+          <w:szCs w:val="18"/>
+        </w:rPr>
+        <w:t>u</w:t>
+      </w:r>
+      <w:r>
+        <w:rPr>
+          <w:rFonts w:cstheme="minorHAnsi"/>
+          <w:sz w:val="18"/>
+          <w:szCs w:val="18"/>
+        </w:rPr>
+        <w:t>sing language to explain a visual artwork can be complicated and sometimes inadequate. “Dealing with language can too forcibly illustrate the thoughts behind an image or belittle a work if the text is not as clever or aesthetic as the image itself.” Therefore, how a physical visual work like a painting or a sculpture (or anything analog) is transposed to a digital format is important in order to present the artwork in a still interesting and relevant way.</w:t>
       </w:r>
     </w:p>
     <w:p>
@@ -2613,29 +4724,7 @@
           <w:tab w:val="left" w:pos="180"/>
         </w:tabs>
         <w:spacing w:line="276" w:lineRule="auto"/>
-        <w:ind w:left="180"/>
-        <w:rPr>
-          <w:rFonts w:cstheme="minorHAnsi"/>
-          <w:sz w:val="18"/>
-          <w:szCs w:val="18"/>
-        </w:rPr>
-      </w:pPr>
-      <w:r>
-        <w:rPr>
-          <w:rFonts w:cstheme="minorHAnsi"/>
-          <w:sz w:val="18"/>
-          <w:szCs w:val="18"/>
-        </w:rPr>
-        <w:t>Using language to explain a visual artwork can be complicated and sometimes inadequate. “Dealing with language can too forcibly illustrate the thoughts behind an image or belittle a work if the text is not as clever or aesthetic as the image itself.” Therefore, how a physical visual work like a painting or a sculpture (or anything analog) is transposed to a digital format is important in order to present the artwork in a still interesting and relevant way.</w:t>
-      </w:r>
-    </w:p>
-    <w:p>
-      <w:pPr>
-        <w:tabs>
-          <w:tab w:val="left" w:pos="180"/>
-        </w:tabs>
-        <w:spacing w:line="276" w:lineRule="auto"/>
-        <w:ind w:left="180"/>
+        <w:ind w:left="180" w:hanging="180"/>
         <w:rPr>
           <w:rFonts w:cstheme="minorHAnsi"/>
           <w:sz w:val="18"/>
@@ -2643,28 +4732,14 @@
           <w:u w:val="single"/>
         </w:rPr>
       </w:pPr>
-    </w:p>
-    <w:p>
-      <w:pPr>
-        <w:tabs>
-          <w:tab w:val="left" w:pos="180"/>
-        </w:tabs>
-        <w:spacing w:line="276" w:lineRule="auto"/>
-        <w:ind w:left="180" w:hanging="180"/>
+      <w:r>
         <w:rPr>
           <w:rFonts w:cstheme="minorHAnsi"/>
           <w:sz w:val="18"/>
           <w:szCs w:val="18"/>
           <w:u w:val="single"/>
         </w:rPr>
-      </w:pPr>
-      <w:r>
-        <w:rPr>
-          <w:rFonts w:cstheme="minorHAnsi"/>
-          <w:sz w:val="18"/>
-          <w:szCs w:val="18"/>
-        </w:rPr>
-        <w:tab/>
+        <w:t>a</w:t>
       </w:r>
       <w:r>
         <w:rPr>
@@ -2673,32 +4748,8 @@
           <w:szCs w:val="18"/>
           <w:u w:val="single"/>
         </w:rPr>
-        <w:t>a</w:t>
-      </w:r>
-      <w:r>
-        <w:rPr>
-          <w:rFonts w:cstheme="minorHAnsi"/>
-          <w:sz w:val="18"/>
-          <w:szCs w:val="18"/>
-          <w:u w:val="single"/>
-        </w:rPr>
         <w:t>nalysis</w:t>
       </w:r>
-    </w:p>
-    <w:p>
-      <w:pPr>
-        <w:tabs>
-          <w:tab w:val="left" w:pos="180"/>
-        </w:tabs>
-        <w:spacing w:line="276" w:lineRule="auto"/>
-        <w:rPr>
-          <w:rFonts w:cstheme="minorHAnsi"/>
-          <w:b/>
-          <w:bCs/>
-          <w:sz w:val="18"/>
-          <w:szCs w:val="18"/>
-        </w:rPr>
-      </w:pPr>
     </w:p>
     <w:p>
       <w:pPr>
@@ -2716,6 +4767,150 @@
           <w:szCs w:val="18"/>
         </w:rPr>
       </w:pPr>
+      <w:r>
+        <w:rPr>
+          <w:rFonts w:cstheme="minorHAnsi"/>
+          <w:sz w:val="18"/>
+          <w:szCs w:val="18"/>
+        </w:rPr>
+        <w:t>An “</w:t>
+      </w:r>
+      <w:r>
+        <w:rPr>
+          <w:rFonts w:cstheme="minorHAnsi"/>
+          <w:sz w:val="18"/>
+          <w:szCs w:val="18"/>
+        </w:rPr>
+        <w:t>intention of universality</w:t>
+      </w:r>
+      <w:r>
+        <w:rPr>
+          <w:rFonts w:cstheme="minorHAnsi"/>
+          <w:sz w:val="18"/>
+          <w:szCs w:val="18"/>
+        </w:rPr>
+        <w:t>” and “</w:t>
+      </w:r>
+      <w:r>
+        <w:rPr>
+          <w:rFonts w:cstheme="minorHAnsi"/>
+          <w:sz w:val="18"/>
+          <w:szCs w:val="18"/>
+        </w:rPr>
+        <w:t>deliberate irreverence for either venue of transmission”</w:t>
+      </w:r>
+      <w:r>
+        <w:rPr>
+          <w:rFonts w:cstheme="minorHAnsi"/>
+          <w:sz w:val="18"/>
+          <w:szCs w:val="18"/>
+        </w:rPr>
+        <w:t xml:space="preserve"> </w:t>
+      </w:r>
+      <w:r>
+        <w:rPr>
+          <w:rFonts w:cstheme="minorHAnsi"/>
+          <w:sz w:val="18"/>
+          <w:szCs w:val="18"/>
+        </w:rPr>
+        <w:t xml:space="preserve">makes a lot of sense because the ultimate goal for anything </w:t>
+      </w:r>
+      <w:r>
+        <w:rPr>
+          <w:rFonts w:cstheme="minorHAnsi"/>
+          <w:sz w:val="18"/>
+          <w:szCs w:val="18"/>
+        </w:rPr>
+        <w:t xml:space="preserve">today </w:t>
+      </w:r>
+      <w:r>
+        <w:rPr>
+          <w:rFonts w:cstheme="minorHAnsi"/>
+          <w:sz w:val="18"/>
+          <w:szCs w:val="18"/>
+        </w:rPr>
+        <w:t>should be universality</w:t>
+      </w:r>
+      <w:r>
+        <w:rPr>
+          <w:rFonts w:cstheme="minorHAnsi"/>
+          <w:sz w:val="18"/>
+          <w:szCs w:val="18"/>
+        </w:rPr>
+        <w:t>,</w:t>
+      </w:r>
+      <w:r>
+        <w:rPr>
+          <w:rFonts w:cstheme="minorHAnsi"/>
+          <w:sz w:val="18"/>
+          <w:szCs w:val="18"/>
+        </w:rPr>
+        <w:t xml:space="preserve"> inclusivity</w:t>
+      </w:r>
+      <w:r>
+        <w:rPr>
+          <w:rFonts w:cstheme="minorHAnsi"/>
+          <w:sz w:val="18"/>
+          <w:szCs w:val="18"/>
+        </w:rPr>
+        <w:t>, and adaptability</w:t>
+      </w:r>
+      <w:r>
+        <w:rPr>
+          <w:rFonts w:cstheme="minorHAnsi"/>
+          <w:sz w:val="18"/>
+          <w:szCs w:val="18"/>
+        </w:rPr>
+        <w:t>. Especially today when there is so much technology allowing for such.</w:t>
+      </w:r>
+      <w:r>
+        <w:rPr>
+          <w:rFonts w:cstheme="minorHAnsi"/>
+          <w:sz w:val="18"/>
+          <w:szCs w:val="18"/>
+        </w:rPr>
+        <w:t xml:space="preserve"> </w:t>
+      </w:r>
+      <w:r>
+        <w:rPr>
+          <w:rFonts w:cstheme="minorHAnsi"/>
+          <w:sz w:val="18"/>
+          <w:szCs w:val="18"/>
+        </w:rPr>
+        <w:t xml:space="preserve">This allows for the largest audience, the </w:t>
+      </w:r>
+      <w:r>
+        <w:rPr>
+          <w:rFonts w:cstheme="minorHAnsi"/>
+          <w:sz w:val="18"/>
+          <w:szCs w:val="18"/>
+        </w:rPr>
+        <w:t xml:space="preserve">larger individuals being stimulated and inspired, and the more creativity. </w:t>
+      </w:r>
+      <w:r>
+        <w:rPr>
+          <w:rFonts w:cstheme="minorHAnsi"/>
+          <w:sz w:val="18"/>
+          <w:szCs w:val="18"/>
+        </w:rPr>
+        <w:t>Allowing for universality, inclusivity</w:t>
+      </w:r>
+      <w:r>
+        <w:rPr>
+          <w:rFonts w:cstheme="minorHAnsi"/>
+          <w:sz w:val="18"/>
+          <w:szCs w:val="18"/>
+        </w:rPr>
+        <w:t xml:space="preserve">, and adaptability also allows for facilitated sharing and citing of works. </w:t>
+      </w:r>
+      <w:r>
+        <w:rPr>
+          <w:rFonts w:cstheme="minorHAnsi"/>
+          <w:sz w:val="18"/>
+          <w:szCs w:val="18"/>
+        </w:rPr>
+        <w:t>Which all in all is something that doesn’t ever hurt to have. The more information the better.</w:t>
+      </w:r>
     </w:p>
     <w:p>
       <w:pPr>
@@ -3899,7 +6094,6 @@
   <w:style w:type="character" w:default="1" w:styleId="DefaultParagraphFont">
     <w:name w:val="Default Paragraph Font"/>
     <w:uiPriority w:val="1"/>
-    <w:semiHidden/>
     <w:unhideWhenUsed/>
   </w:style>
   <w:style w:type="table" w:default="1" w:styleId="TableNormal">
@@ -4323,21 +6517,32 @@
 </file>
 
 <file path=customXml/item1.xml><?xml version="1.0" encoding="utf-8"?>
-<p:properties xmlns:p="http://schemas.microsoft.com/office/2006/metadata/properties" xmlns:xsi="http://www.w3.org/2001/XMLSchema-instance" xmlns:pc="http://schemas.microsoft.com/office/infopath/2007/PartnerControls">
-  <documentManagement/>
-</p:properties>
+<b:Sources xmlns:b="http://schemas.openxmlformats.org/officeDocument/2006/bibliography" xmlns="http://schemas.openxmlformats.org/officeDocument/2006/bibliography" SelectedStyle="\CHICAGO.XSL" StyleName="Chicago" Version="16">
+  <b:Source>
+    <b:Tag>Vie10</b:Tag>
+    <b:SourceType>ElectronicSource</b:SourceType>
+    <b:Guid>{0575EC8F-3AE4-45B5-A9E2-A83ADBCC4CDA}</b:Guid>
+    <b:Title>The Image Object Post-Internet</b:Title>
+    <b:Year>2010</b:Year>
+    <b:Medium>PDF</b:Medium>
+    <b:Author>
+      <b:Author>
+        <b:NameList>
+          <b:Person>
+            <b:Last>Vierkant</b:Last>
+            <b:First>Artie</b:First>
+          </b:Person>
+        </b:NameList>
+      </b:Author>
+    </b:Author>
+    <b:City>New York</b:City>
+    <b:URL>https://jstchillin.org/artie/pdf/The_Image_Object_Post-Internet_us.pdf</b:URL>
+    <b:RefOrder>1</b:RefOrder>
+  </b:Source>
+</b:Sources>
 </file>
 
 <file path=customXml/item2.xml><?xml version="1.0" encoding="utf-8"?>
-<?mso-contentType ?>
-<FormTemplates xmlns="http://schemas.microsoft.com/sharepoint/v3/contenttype/forms">
-  <Display>DocumentLibraryForm</Display>
-  <Edit>DocumentLibraryForm</Edit>
-  <New>DocumentLibraryForm</New>
-</FormTemplates>
-</file>
-
-<file path=customXml/item3.xml><?xml version="1.0" encoding="utf-8"?>
 <ct:contentTypeSchema xmlns:ct="http://schemas.microsoft.com/office/2006/metadata/contentType" xmlns:ma="http://schemas.microsoft.com/office/2006/metadata/properties/metaAttributes" ct:_="" ma:_="" ma:contentTypeName="Document" ma:contentTypeID="0x0101007F423707B5C7A6449AE76A5C0456DBBA" ma:contentTypeVersion="4" ma:contentTypeDescription="Create a new document." ma:contentTypeScope="" ma:versionID="9a527e6cb62a3213f14e89480eb53b70">
   <xsd:schema xmlns:xsd="http://www.w3.org/2001/XMLSchema" xmlns:xs="http://www.w3.org/2001/XMLSchema" xmlns:p="http://schemas.microsoft.com/office/2006/metadata/properties" xmlns:ns3="42c9a751-2acf-4f52-be2a-b4850618269a" targetNamespace="http://schemas.microsoft.com/office/2006/metadata/properties" ma:root="true" ma:fieldsID="6deeb07904093767c216589cec564843" ns3:_="">
     <xsd:import namespace="42c9a751-2acf-4f52-be2a-b4850618269a"/>
@@ -4483,50 +6688,30 @@
 </ct:contentTypeSchema>
 </file>
 
+<file path=customXml/item3.xml><?xml version="1.0" encoding="utf-8"?>
+<?mso-contentType ?>
+<FormTemplates xmlns="http://schemas.microsoft.com/sharepoint/v3/contenttype/forms">
+  <Display>DocumentLibraryForm</Display>
+  <Edit>DocumentLibraryForm</Edit>
+  <New>DocumentLibraryForm</New>
+</FormTemplates>
+</file>
+
 <file path=customXml/item4.xml><?xml version="1.0" encoding="utf-8"?>
-<b:Sources xmlns:b="http://schemas.openxmlformats.org/officeDocument/2006/bibliography" xmlns="http://schemas.openxmlformats.org/officeDocument/2006/bibliography" SelectedStyle="\CHICAGO.XSL" StyleName="Chicago" Version="16">
-  <b:Source>
-    <b:Tag>Vie10</b:Tag>
-    <b:SourceType>ElectronicSource</b:SourceType>
-    <b:Guid>{0575EC8F-3AE4-45B5-A9E2-A83ADBCC4CDA}</b:Guid>
-    <b:Title>The Image Object Post-Internet</b:Title>
-    <b:Year>2010</b:Year>
-    <b:Medium>PDF</b:Medium>
-    <b:Author>
-      <b:Author>
-        <b:NameList>
-          <b:Person>
-            <b:Last>Vierkant</b:Last>
-            <b:First>Artie</b:First>
-          </b:Person>
-        </b:NameList>
-      </b:Author>
-    </b:Author>
-    <b:City>New York</b:City>
-    <b:URL>https://jstchillin.org/artie/pdf/The_Image_Object_Post-Internet_us.pdf</b:URL>
-    <b:RefOrder>1</b:RefOrder>
-  </b:Source>
-</b:Sources>
+<p:properties xmlns:p="http://schemas.microsoft.com/office/2006/metadata/properties" xmlns:xsi="http://www.w3.org/2001/XMLSchema-instance" xmlns:pc="http://schemas.microsoft.com/office/infopath/2007/PartnerControls">
+  <documentManagement/>
+</p:properties>
 </file>
 
 <file path=customXml/itemProps1.xml><?xml version="1.0" encoding="utf-8"?>
-<ds:datastoreItem xmlns:ds="http://schemas.openxmlformats.org/officeDocument/2006/customXml" ds:itemID="{B05A7F2C-D284-4AAD-AE07-3CE3C7A5E79F}">
+<ds:datastoreItem xmlns:ds="http://schemas.openxmlformats.org/officeDocument/2006/customXml" ds:itemID="{9B7CC8CF-AE4C-4B5A-A04E-C6B72311AA84}">
   <ds:schemaRefs>
-    <ds:schemaRef ds:uri="http://schemas.microsoft.com/office/2006/metadata/properties"/>
-    <ds:schemaRef ds:uri="http://schemas.microsoft.com/office/infopath/2007/PartnerControls"/>
+    <ds:schemaRef ds:uri="http://schemas.openxmlformats.org/officeDocument/2006/bibliography"/>
   </ds:schemaRefs>
 </ds:datastoreItem>
 </file>
 
 <file path=customXml/itemProps2.xml><?xml version="1.0" encoding="utf-8"?>
-<ds:datastoreItem xmlns:ds="http://schemas.openxmlformats.org/officeDocument/2006/customXml" ds:itemID="{4C102745-04E8-4857-90E5-2F7833950927}">
-  <ds:schemaRefs>
-    <ds:schemaRef ds:uri="http://schemas.microsoft.com/sharepoint/v3/contenttype/forms"/>
-  </ds:schemaRefs>
-</ds:datastoreItem>
-</file>
-
-<file path=customXml/itemProps3.xml><?xml version="1.0" encoding="utf-8"?>
 <ds:datastoreItem xmlns:ds="http://schemas.openxmlformats.org/officeDocument/2006/customXml" ds:itemID="{1DEC79B9-6E3C-4F27-BED0-471125222D3A}">
   <ds:schemaRefs>
     <ds:schemaRef ds:uri="http://schemas.microsoft.com/office/2006/metadata/contentType"/>
@@ -4544,10 +6729,19 @@
 </ds:datastoreItem>
 </file>
 
+<file path=customXml/itemProps3.xml><?xml version="1.0" encoding="utf-8"?>
+<ds:datastoreItem xmlns:ds="http://schemas.openxmlformats.org/officeDocument/2006/customXml" ds:itemID="{4C102745-04E8-4857-90E5-2F7833950927}">
+  <ds:schemaRefs>
+    <ds:schemaRef ds:uri="http://schemas.microsoft.com/sharepoint/v3/contenttype/forms"/>
+  </ds:schemaRefs>
+</ds:datastoreItem>
+</file>
+
 <file path=customXml/itemProps4.xml><?xml version="1.0" encoding="utf-8"?>
-<ds:datastoreItem xmlns:ds="http://schemas.openxmlformats.org/officeDocument/2006/customXml" ds:itemID="{9B7CC8CF-AE4C-4B5A-A04E-C6B72311AA84}">
+<ds:datastoreItem xmlns:ds="http://schemas.openxmlformats.org/officeDocument/2006/customXml" ds:itemID="{B05A7F2C-D284-4AAD-AE07-3CE3C7A5E79F}">
   <ds:schemaRefs>
-    <ds:schemaRef ds:uri="http://schemas.openxmlformats.org/officeDocument/2006/bibliography"/>
+    <ds:schemaRef ds:uri="http://schemas.microsoft.com/office/2006/metadata/properties"/>
+    <ds:schemaRef ds:uri="http://schemas.microsoft.com/office/infopath/2007/PartnerControls"/>
   </ds:schemaRefs>
 </ds:datastoreItem>
 </file>
</xml_diff>